<commit_message>
Move deprecated code and massive documentation update
</commit_message>
<xml_diff>
--- a/docs/deliverables/cs340-project-hillyer-goldfinemiddleton.docx
+++ b/docs/deliverables/cs340-project-hillyer-goldfinemiddleton.docx
@@ -1,6 +1,6 @@
 
 <file path=word/document.xml><?xml version="1.0" encoding="utf-8"?>
-<w:document xmlns:wpc="http://schemas.microsoft.com/office/word/2010/wordprocessingCanvas" xmlns:mo="http://schemas.microsoft.com/office/mac/office/2008/main" xmlns:mc="http://schemas.openxmlformats.org/markup-compatibility/2006" xmlns:mv="urn:schemas-microsoft-com:mac:vml" xmlns:o="urn:schemas-microsoft-com:office:office" xmlns:r="http://schemas.openxmlformats.org/officeDocument/2006/relationships" xmlns:m="http://schemas.openxmlformats.org/officeDocument/2006/math" xmlns:v="urn:schemas-microsoft-com:vml" xmlns:wp14="http://schemas.microsoft.com/office/word/2010/wordprocessingDrawing" xmlns:wp="http://schemas.openxmlformats.org/drawingml/2006/wordprocessingDrawing" xmlns:w10="urn:schemas-microsoft-com:office:word" xmlns:w="http://schemas.openxmlformats.org/wordprocessingml/2006/main" xmlns:w14="http://schemas.microsoft.com/office/word/2010/wordml" xmlns:w15="http://schemas.microsoft.com/office/word/2012/wordml" xmlns:wpg="http://schemas.microsoft.com/office/word/2010/wordprocessingGroup" xmlns:wpi="http://schemas.microsoft.com/office/word/2010/wordprocessingInk" xmlns:wne="http://schemas.microsoft.com/office/word/2006/wordml" xmlns:wps="http://schemas.microsoft.com/office/word/2010/wordprocessingShape" mc:Ignorable="w14 w15 wp14">
+<w:document xmlns:wpc="http://schemas.microsoft.com/office/word/2010/wordprocessingCanvas" xmlns:cx="http://schemas.microsoft.com/office/drawing/2014/chartex" xmlns:cx1="http://schemas.microsoft.com/office/drawing/2015/9/8/chartex" xmlns:cx2="http://schemas.microsoft.com/office/drawing/2015/10/21/chartex" xmlns:mc="http://schemas.openxmlformats.org/markup-compatibility/2006" xmlns:o="urn:schemas-microsoft-com:office:office" xmlns:r="http://schemas.openxmlformats.org/officeDocument/2006/relationships" xmlns:m="http://schemas.openxmlformats.org/officeDocument/2006/math" xmlns:v="urn:schemas-microsoft-com:vml" xmlns:wp14="http://schemas.microsoft.com/office/word/2010/wordprocessingDrawing" xmlns:wp="http://schemas.openxmlformats.org/drawingml/2006/wordprocessingDrawing" xmlns:w10="urn:schemas-microsoft-com:office:word" xmlns:w="http://schemas.openxmlformats.org/wordprocessingml/2006/main" xmlns:w14="http://schemas.microsoft.com/office/word/2010/wordml" xmlns:w15="http://schemas.microsoft.com/office/word/2012/wordml" xmlns:w16se="http://schemas.microsoft.com/office/word/2015/wordml/symex" xmlns:wpg="http://schemas.microsoft.com/office/word/2010/wordprocessingGroup" xmlns:wpi="http://schemas.microsoft.com/office/word/2010/wordprocessingInk" xmlns:wne="http://schemas.microsoft.com/office/word/2006/wordml" xmlns:wps="http://schemas.microsoft.com/office/word/2010/wordprocessingShape" mc:Ignorable="w14 w15 w16se wp14">
   <w:background w:color="FFFFFF"/>
   <w:body>
     <w:p>
@@ -15,7 +15,10 @@
     </w:p>
     <w:p>
       <w:r>
-        <w:t>CS 340 Database Project Documents</w:t>
+        <w:t>C</w:t>
+      </w:r>
+      <w:r>
+        <w:t>S 340 Database Project Documentation</w:t>
       </w:r>
     </w:p>
     <w:p>
@@ -23,8 +26,6 @@
         <w:t>2016 U.S. Presidential Nomination Process</w:t>
       </w:r>
     </w:p>
-    <w:p/>
-    <w:p/>
     <w:p>
       <w:pPr>
         <w:pStyle w:val="Heading1"/>
@@ -38,37 +39,19 @@
     </w:p>
     <w:p>
       <w:r>
-        <w:t>This project will track information and statistics related to the 2016 United States presidential nomination process.  The nomination process for the two main U.S. political parties, the Republican Party and the Democratic Party, consists of a series of st</w:t>
-      </w:r>
-      <w:r>
-        <w:t>atewide (or territory-wide) voting or selection events that allocate delegates for the parties’ respective nomination conventions.  Candidates from each party contest each other for as many of their party’s delegates as possible, seeking to gain a majority</w:t>
-      </w:r>
-      <w:r>
-        <w:t xml:space="preserve"> by the time that all states and territories have held their events.  Each state has a pre-allocated number of delegates for each party.  The events take a few different forms: primary elections, caucuses, and statewide conventions.</w:t>
+        <w:t>This project will track information and statistics related to the 2016 United States presidential nomination process.  The nomination process for the two main U.S. political parties, the Republican Party and the Democratic Party, consists of a series of statewide (or territory-wide) voting or selection events that allocate delegates for the parties’ respective nomination conventions.  Candidates from each party contest each other for as many of their party’s delegates as possible, seeking to gain a majority by the time that all states and territories have held their events.  Each state has a pre-allocated number of delegates for each party.  The events take a few different forms: primary elections, caucuses, and statewide conventions.</w:t>
       </w:r>
     </w:p>
     <w:p/>
     <w:p>
       <w:r>
-        <w:t xml:space="preserve">A primary election is </w:t>
-      </w:r>
-      <w:r>
-        <w:t>a direct vote held by residents of a state, whereby delegates are allocated to each candidate roughly proportional to the number of votes earned.  A caucus is a bit more indirect.  Voters meet at locations throughout their state and vote openly for a candi</w:t>
-      </w:r>
-      <w:r>
-        <w:t>date.  Their votes are used to proportionally allocate local delegates, who in turn vote to proportionally allocate regional and ultimately statewide delegates.  Statewide conventions generally involve no voter participation.  Candidates will typically app</w:t>
-      </w:r>
-      <w:r>
-        <w:t>eal directly to delegates for their support in these conventions.</w:t>
+        <w:t>A primary election is a direct vote held by residents of a state, whereby delegates are allocated to each candidate roughly proportional to the number of votes earned.  A caucus is a bit more indirect.  Voters meet at locations throughout their state and vote openly for a candidate.  Their votes are used to proportionally allocate local delegates, who in turn vote to proportionally allocate regional and ultimately statewide delegates.  Statewide conventions generally involve no voter participation.  Candidates will typically appeal directly to delegates for their support in these conventions.</w:t>
       </w:r>
     </w:p>
     <w:p/>
     <w:p>
       <w:r>
-        <w:t xml:space="preserve">As the 2016 presidential nomination process is both dynamic and current, we decided that a database project to link parties, their candidates, states, their delegate allocation events, and </w:t>
-      </w:r>
-      <w:r>
-        <w:t>the results of these events could serve as an interesting and relevant resource for the analysis of an important phenomenon as well as an educational tool to demonstrate the power of relational databases to synthesize real-world data.</w:t>
+        <w:t>As the 2016 presidential nomination process is both dynamic and current, we decided that a database project to link parties, their candidates, states, their delegate allocation events, and the results of these events could serve as an interesting and relevant resource for the analysis of an important phenomenon as well as an educational tool to demonstrate the power of relational databases to synthesize real-world data.</w:t>
       </w:r>
     </w:p>
     <w:p/>
@@ -80,34 +63,12 @@
       <w:bookmarkStart w:id="1" w:name="h.ouan7b266cye" w:colFirst="0" w:colLast="0"/>
       <w:bookmarkEnd w:id="1"/>
       <w:r>
-        <w:t xml:space="preserve">Database Outline in </w:t>
-      </w:r>
-      <w:r>
-        <w:t>Words</w:t>
-      </w:r>
-    </w:p>
-    <w:p>
-      <w:r>
-        <w:t>[[ Tell me how the data is supposed to work. This is similar to the description I gave for the question 3 of assignment 1. What constraints should be in place. What tables are related to what other tables. A lot of the grading will be based on if thi</w:t>
-      </w:r>
-      <w:r>
-        <w:t>ngs match this description of your database so make sure it is complete. If you say a constraint exist and you don’t enforce it, that is incorrect. If you enforce a constraint you don’t describe, that is incorrect. ]]</w:t>
-      </w:r>
-    </w:p>
-    <w:p/>
-    <w:p>
-      <w:r>
-        <w:t>There will be a few simple tables and</w:t>
-      </w:r>
-      <w:r>
-        <w:t xml:space="preserve"> a couple of more complex ones. We discuss the `state`, `party`, `contest_type`, `candidate`, `contest`, and `contest_candidate` tables here. After </w:t>
-      </w:r>
-      <w:r>
-        <w:lastRenderedPageBreak/>
-        <w:t>planning and discussing these tables, we felt that they were sufficient and necessary to provide the types o</w:t>
-      </w:r>
-      <w:r>
-        <w:t>f data our database planned to achieve. Note that I use PK in place of Primary Key and FK in place of Foreign Key when discussing the tables. All “id” PKs are auto_increment.</w:t>
+        <w:t>Database Outline</w:t>
+      </w:r>
+    </w:p>
+    <w:p>
+      <w:r>
+        <w:t>There will be a few simple tables and a couple of more complex ones. We discuss the `state`, `party`, `contest_type`, `candidate`, `contest`, and `contest_candidate` tables here. After planning and discussing these tables, we felt that they were sufficient and necessary to provide the types of data our database planned to achieve. Note that I use PK in place of Primary Key and FK in place of Foreign Key when discussing the tables. All “id” PKs are auto_increment.</w:t>
       </w:r>
     </w:p>
     <w:p>
@@ -123,31 +84,28 @@
     </w:p>
     <w:p>
       <w:r>
-        <w:t>The state entity is simple and yet very important. It stores all of</w:t>
-      </w:r>
-      <w:r>
-        <w:t xml:space="preserve"> the states or territories in the United States that are relevant to the dataset. </w:t>
+        <w:t xml:space="preserve">The state entity is simple and yet very important. It stores all of the states or territories in the United States that are relevant to the dataset. </w:t>
       </w:r>
     </w:p>
     <w:p/>
     <w:p>
       <w:r>
-        <w:t>It has only three attributes: id (PK), a name, and an abbreviation. Because our database is strictly for the U.S. election process, our database/business rules are that 2-l</w:t>
-      </w:r>
-      <w:r>
-        <w:t>etter abbreviation and name are both unique to the table. This means there can be only one Oregon and only one state with the abbreviation OR. This follows the real world rules, where every state/territory has a unique 2-letter abbreviation and names are n</w:t>
-      </w:r>
-      <w:r>
-        <w:t xml:space="preserve">ot reused. We will also enforce that the 2-letter abbreviation be exactly two letters, and that none of the attributes shall be NULL in any case. </w:t>
+        <w:t>It has only three attributes: id (PK), a name, and an abbreviation. Because our database is strictly for the U.S. election process, our database/business rules are that 2-letter abbreviation and name are both unique to the table. This means there can be only one Oregon and only one state with the abbreviation OR. This follows the real world rules, where every state/territory has a unique 2-letter abbreviation and names are not reused. We will also enforce that the 2-letter abbreviation be exactly two letters, and that none of the attributes shall be NULL in any case.</w:t>
+      </w:r>
+      <w:r>
+        <w:t xml:space="preserve"> Lowercase letters are automatically converted to uppercase for this attribute.</w:t>
+      </w:r>
+      <w:r>
+        <w:t xml:space="preserve"> </w:t>
+      </w:r>
+      <w:r>
+        <w:t>Finally, the state name must be in the range of [3..255] characters.</w:t>
       </w:r>
     </w:p>
     <w:p/>
     <w:p>
       <w:r>
-        <w:t>The `state` entity is related only directly to the `contest` table, which is a table that, in short, describ</w:t>
-      </w:r>
-      <w:r>
-        <w:t>es on specific “voting” event on a certain date for a certain party. Each state has a 1:N relationship with contest because each state can have multiple events (one for each political party, in particular)</w:t>
+        <w:t>The `state` entity is related only directly to the `contest` table, which is a table that, in short, describes on specific “voting” event on a certain date for a certain party. Each state has a 1:N relationship with contest because each state can have multiple events (one for each political party, in particular)</w:t>
       </w:r>
     </w:p>
     <w:p>
@@ -163,22 +121,19 @@
     </w:p>
     <w:p>
       <w:r>
-        <w:t>The party entity stores the names of</w:t>
-      </w:r>
-      <w:r>
-        <w:t xml:space="preserve"> all of the relevant political parties. Traditionally this would be “Democratic” and “Republican”. We just to use a separate table for this data because, by following best practices in normalizing our database, we realized that this data should be its own </w:t>
-      </w:r>
-      <w:r>
-        <w:t>entity. Further, it would allow for more attributes to be added later if we felt the need, such as a description of the party or other things we hadn’t realized yet.</w:t>
+        <w:t>The party entity stores the names of all of the relevant political parties. Traditionally this would be “Democratic” and “Republican”. We just to use a separate table for this data because, by following best practices in normalizing our database, we realized that this data should be its own entity. Further, it would allow for more attributes to be added later if we felt the need, such as a description of the party or other things we hadn’t realized yet.</w:t>
       </w:r>
     </w:p>
     <w:p/>
     <w:p>
       <w:r>
-        <w:t>This entity has an id (PK) and a name attribute. The party name should be unique (as is t</w:t>
-      </w:r>
-      <w:r>
-        <w:t>he PK, which is unique by virtue of being a PK). We enforce that the name of each party be unique, as it would make no sense to have two democrat parties, etc.</w:t>
+        <w:t>This entity has an id (PK) and a name attribute. The party name should be unique (as is the PK, which is unique by virtue of being a PK). We enforce that the name of each party be unique, as it would make no sense to</w:t>
+      </w:r>
+      <w:r>
+        <w:t xml:space="preserve"> have two democrat parties, and that it </w:t>
+      </w:r>
+      <w:r>
+        <w:t>must be in the range of [3..255] characters.</w:t>
       </w:r>
     </w:p>
     <w:p/>
@@ -200,13 +155,19 @@
     </w:p>
     <w:p>
       <w:r>
-        <w:t>Contest type is very similar to party. There are different kinds of contests, such as caucuses, state</w:t>
-      </w:r>
-      <w:r>
-        <w:t>wide conventions and primary elections, so we enforce a unique constraint on the name for each contest and assign an id (PK) for each. Each contest_type can be associated with many contest records. There is a single relationship between this table and cont</w:t>
-      </w:r>
-      <w:r>
-        <w:t>est which is 1:N, where each contest has one contest_type, but a contest_type can be associated with many contest.</w:t>
+        <w:t xml:space="preserve">Contest type is very similar to party. There are different kinds of contests, such as caucuses, statewide conventions and primary elections, so we enforce a unique constraint on the name for each contest and assign an id (PK) for each. </w:t>
+      </w:r>
+      <w:r>
+        <w:t xml:space="preserve">We enforce that the contest type’s name </w:t>
+      </w:r>
+      <w:r>
+        <w:t>must be in the range of [3..255] characters.</w:t>
+      </w:r>
+    </w:p>
+    <w:p/>
+    <w:p>
+      <w:r>
+        <w:t>Each contest_type can be associated with many contest records. There is a single relationship between this table and contest which is 1:N, where each contest has one contest_type, but a contest_type can be associated with many contest.</w:t>
       </w:r>
     </w:p>
     <w:p>
@@ -223,34 +184,25 @@
     </w:p>
     <w:p>
       <w:r>
-        <w:t>This is a table which holds data about each of the candidates. IT has an id (PK), first name (`fname`), last name (`lname`</w:t>
-      </w:r>
-      <w:r>
-        <w:t>), and a party_id (FK). None of these are unique identifiers on their own, and we would hope that Americans would not need to choose between two candidates with the same name for the same party, but we can imagine a scenario where this would happen. Theref</w:t>
-      </w:r>
-      <w:r>
-        <w:t>ore, we are not requiring that any of the fields alone or combined as unique composite key (using UNIQUE KEY … syntax) is a good idea.</w:t>
+        <w:t>This is a table which holds data about each of the candidates. IT has an id (PK), first name (`fname`), last name (`lname`), and a party_id (FK). None of these are unique identifiers on their own, and we would hope that Americans would not need to choose between two candidates with the same name for the same party, but we can imagine a scenario where this would happen. Therefore, we are not requiring that any of the fields alone or combined as unique composite key (using UNIQUE KEY … syntax) is a good idea.</w:t>
       </w:r>
     </w:p>
     <w:p/>
     <w:p>
       <w:r>
-        <w:t>Candidates each have a party, which is a separate table, so this attribute is a foreign key. We will require that the pa</w:t>
-      </w:r>
-      <w:r>
-        <w:t>rty_id attribute not be NULL, as we consider a candidate without a party to be an invalid concept for the purposes of our miniworld. Each candidate has exactly one party, as mentioned earlier, and each party can have multiple candidates, so this is a 1:N r</w:t>
-      </w:r>
-      <w:r>
-        <w:t>elationship.</w:t>
+        <w:t>We require that the first and last names be within the same [3..255] characters range we’ve used thus far.</w:t>
       </w:r>
     </w:p>
     <w:p/>
     <w:p>
       <w:r>
-        <w:t>Candidate is also related to the contest_candidate table. The contest_candidate table, as we describe in detail later, basically holds the details of a specific candidate’s received votes at a specific contest. THerefore there is a 1:N relati</w:t>
-      </w:r>
-      <w:r>
-        <w:t>onship with contest_candidate as each candidate can have multiple records of details (one for each contest), while the contest_candidate record would be associated with exactly one candidate.</w:t>
+        <w:t>Candidates each have a party, which is a separate table, so this attribute is a foreign key. We will require that the party_id attribute not be NULL, as we consider a candidate without a party to be an invalid concept for the purposes of our miniworld. Each candidate has exactly one party, as mentioned earlier, and each party can have multiple candidates, so this is a 1:N relationship.</w:t>
+      </w:r>
+    </w:p>
+    <w:p/>
+    <w:p>
+      <w:r>
+        <w:t>Candidate is also related to the contest_candidate table. The contest_candidate table, as we describe in detail later, basically holds the details of a specific candidate’s received votes at a specific contest. THerefore there is a 1:N relationship with contest_candidate as each candidate can have multiple records of details (one for each contest), while the contest_candidate record would be associated with exactly one candidate.</w:t>
       </w:r>
     </w:p>
     <w:p>
@@ -266,10 +218,7 @@
     </w:p>
     <w:p>
       <w:r>
-        <w:t>As we mentioned earlier, a record in the contes</w:t>
-      </w:r>
-      <w:r>
-        <w:t>t table represent a unique event on a specific date, in a specific state, for a specific party. It also has a specific contest_type. So it has a handful of foreign keys. Let’s step through all the attributes in a list form to keep this more organized:</w:t>
+        <w:t>As we mentioned earlier, a record in the contest table represent a unique event on a specific date, in a specific state, for a specific party. It also has a specific contest_type. So it has a handful of foreign keys. Let’s step through all the attributes in a list form to keep this more organized:</w:t>
       </w:r>
     </w:p>
     <w:p>
@@ -282,15 +231,7 @@
         <w:contextualSpacing/>
       </w:pPr>
       <w:r>
-        <w:t>i</w:t>
-      </w:r>
-      <w:bookmarkStart w:id="7" w:name="_GoBack"/>
-      <w:bookmarkEnd w:id="7"/>
-      <w:r>
-        <w:t xml:space="preserve">d: </w:t>
-      </w:r>
-      <w:r>
-        <w:t xml:space="preserve"> PK, auto-incremented as usual.</w:t>
+        <w:t>id:  PK, auto-incremented as usual.</w:t>
       </w:r>
     </w:p>
     <w:p>
@@ -303,10 +244,7 @@
         <w:contextualSpacing/>
       </w:pPr>
       <w:r>
-        <w:t>contest_date. The day the event happens. This is not necessarily unique, as it’s possible that events are happening on the same day in various states. We named it contest_date so that it does not get confused with the ‘date’</w:t>
-      </w:r>
-      <w:r>
-        <w:t xml:space="preserve"> datatype. We DO allow this to be NULL as it would allow us to populate events with information prior to the date being set.</w:t>
+        <w:t>contest_date. The day the event happens. This is not necessarily unique, as it’s possible that events are happening on the same day in various states. We named it contest_date so that it does not get confused with the ‘date’ datatype. We DO allow this to be NULL as it would allow us to populate events with information prior to the date being set.</w:t>
       </w:r>
     </w:p>
     <w:p>
@@ -319,10 +257,7 @@
         <w:contextualSpacing/>
       </w:pPr>
       <w:r>
-        <w:t xml:space="preserve">state_id: FK. A contest must have a valid foreign key reference. There is a 1:N relationship from states to contests (each contest </w:t>
-      </w:r>
-      <w:r>
-        <w:t>has one state; each state can have N contests).</w:t>
+        <w:t>state_id: FK. A contest must have a valid foreign key reference. There is a 1:N relationship from states to contests (each contest has one state; each state can have N contests).</w:t>
       </w:r>
     </w:p>
     <w:p>
@@ -348,10 +283,7 @@
         <w:contextualSpacing/>
       </w:pPr>
       <w:r>
-        <w:t>contest_type_</w:t>
-      </w:r>
-      <w:r>
-        <w:t>id: FK. Again, this must not be NULL and references a valid record in contest_type. The relationship is also 1:N because each contest can have only 1 contest_Type, but contest_type can be associated with many contests.</w:t>
+        <w:t>contest_type_id: FK. Again, this must not be NULL and references a valid record in contest_type. The relationship is also 1:N because each contest can have only 1 contest_Type, but contest_type can be associated with many contests.</w:t>
       </w:r>
     </w:p>
     <w:p>
@@ -359,8 +291,8 @@
         <w:pStyle w:val="Heading2"/>
         <w:contextualSpacing w:val="0"/>
       </w:pPr>
-      <w:bookmarkStart w:id="8" w:name="h.ukqr9kyuvtgo" w:colFirst="0" w:colLast="0"/>
-      <w:bookmarkEnd w:id="8"/>
+      <w:bookmarkStart w:id="7" w:name="h.ukqr9kyuvtgo" w:colFirst="0" w:colLast="0"/>
+      <w:bookmarkEnd w:id="7"/>
       <w:r>
         <w:lastRenderedPageBreak/>
         <w:t>`contest_candidate`  Table</w:t>
@@ -368,13 +300,16 @@
     </w:p>
     <w:p>
       <w:r>
-        <w:t>This table</w:t>
-      </w:r>
-      <w:r>
-        <w:t xml:space="preserve"> has a few attributes: an id (PK), a vote_count, and a delegate_count are attributes that describe the voting results for a specific candidate. The candidate_id and contest_id are foreign keys. Here are the rules we used in list form, as this table is also</w:t>
-      </w:r>
-      <w:r>
-        <w:t xml:space="preserve"> slightly more complex.</w:t>
+        <w:t>This table has a few attributes: an id (PK), a vote_count, and a delegate_count are attributes that describe the voting results for a specific candidate.</w:t>
+      </w:r>
+      <w:r>
+        <w:t xml:space="preserve"> We enforce that the votes and delegates values simply be non-negative values but do not validate them further. In production code / real-world project this would be something we would examine in more detail.</w:t>
+      </w:r>
+    </w:p>
+    <w:p/>
+    <w:p>
+      <w:r>
+        <w:t xml:space="preserve"> The candidate_id and contest_id are foreign keys. Here are the rules we used in list form, as this table is also slightly more complex.</w:t>
       </w:r>
     </w:p>
     <w:p>
@@ -413,13 +348,7 @@
         <w:contextualSpacing/>
       </w:pPr>
       <w:r>
-        <w:t>vote_count: Defaults to NULL. This is because a candidate might only have delegate v</w:t>
-      </w:r>
-      <w:r>
-        <w:t>otes or no votes at all (yet). By setting it to NULL, rather than 0, we can find contest_candidate results that are NULL and ignore them (for calculating things like averages), select them (for finding candidates that are missing information), or other use</w:t>
-      </w:r>
-      <w:r>
-        <w:t>s.</w:t>
+        <w:t>vote_count: Defaults to NULL. This is because a candidate might only have delegate votes or no votes at all (yet). By setting it to NULL, rather than 0, we can find contest_candidate results that are NULL and ignore them (for calculating things like averages), select them (for finding candidates that are missing information), or other uses.</w:t>
       </w:r>
     </w:p>
     <w:p>
@@ -440,15 +369,56 @@
         <w:pStyle w:val="Heading2"/>
         <w:contextualSpacing w:val="0"/>
       </w:pPr>
-      <w:bookmarkStart w:id="9" w:name="h.6iqzbxza92u7" w:colFirst="0" w:colLast="0"/>
+      <w:bookmarkStart w:id="8" w:name="h.6iqzbxza92u7" w:colFirst="0" w:colLast="0"/>
+      <w:bookmarkEnd w:id="8"/>
+      <w:r>
+        <w:t>Other constraints / business rules</w:t>
+      </w:r>
+    </w:p>
+    <w:p>
+      <w:r>
+        <w:t>We set ON DELETE RESTRICT to prevent the deletion from a parent record. This removes the risk of creating records with invalid foreign key references.</w:t>
+      </w:r>
+      <w:r>
+        <w:t xml:space="preserve"> There is no DELETE functionality built in to the website so this was a decision based on a good back-end design that will be safer for a back-end admin.</w:t>
+      </w:r>
+    </w:p>
+    <w:p/>
+    <w:p/>
+    <w:p>
+      <w:r>
+        <w:t>We prepopulated the database with some real, and some silly,</w:t>
+      </w:r>
+      <w:r>
+        <w:t xml:space="preserve"> test</w:t>
+      </w:r>
+      <w:r>
+        <w:t xml:space="preserve"> data. See our github repo (link at end of document) file called populate_data.sql for the</w:t>
+      </w:r>
+      <w:r>
+        <w:t xml:space="preserve"> bulk</w:t>
+      </w:r>
+      <w:r>
+        <w:t xml:space="preserve"> insert statements we ran – none of these were executed as part of the web site so we exclude that source from this document.</w:t>
+      </w:r>
+      <w:r>
+        <w:t xml:space="preserve"> We also left in our own insertions from various tests for flavor.</w:t>
+      </w:r>
+      <w:bookmarkStart w:id="9" w:name="_GoBack"/>
       <w:bookmarkEnd w:id="9"/>
-      <w:r>
-        <w:t>Other constraints / business rules</w:t>
-      </w:r>
-    </w:p>
-    <w:p>
-      <w:r>
-        <w:t>We set ON DELETE RESTRICT to prevent the deletion from a parent record. This removes the risk of creating records with invalid foreign key references.</w:t>
+    </w:p>
+    <w:p/>
+    <w:p>
+      <w:pPr>
+        <w:rPr>
+          <w:i/>
+        </w:rPr>
+      </w:pPr>
+      <w:r>
+        <w:rPr>
+          <w:i/>
+        </w:rPr>
+        <w:t>See the following pages for our ER diagram, Schema, and SQL queries.</w:t>
       </w:r>
     </w:p>
     <w:p>
@@ -459,35 +429,118 @@
       <w:bookmarkStart w:id="10" w:name="h.1egmgyjfe96g" w:colFirst="0" w:colLast="0"/>
       <w:bookmarkEnd w:id="10"/>
       <w:r>
-        <w:t>ER D</w:t>
-      </w:r>
-      <w:r>
-        <w:t>iagram of Database</w:t>
-      </w:r>
-    </w:p>
-    <w:p>
-      <w:r>
-        <w:t>[[ append the ER Diagram at end maybe, or separate file, depending on submission requirements ]]</w:t>
+        <w:lastRenderedPageBreak/>
+        <w:t>ER Diagram of Database</w:t>
+      </w:r>
+    </w:p>
+    <w:p>
+      <w:r>
+        <w:rPr>
+          <w:noProof/>
+        </w:rPr>
+        <w:drawing>
+          <wp:inline distT="0" distB="0" distL="0" distR="0" wp14:anchorId="54548585" wp14:editId="4993151C">
+            <wp:extent cx="5467350" cy="6648450"/>
+            <wp:effectExtent l="0" t="0" r="0" b="0"/>
+            <wp:docPr id="1" name="Picture 1"/>
+            <wp:cNvGraphicFramePr>
+              <a:graphicFrameLocks xmlns:a="http://schemas.openxmlformats.org/drawingml/2006/main" noChangeAspect="1"/>
+            </wp:cNvGraphicFramePr>
+            <a:graphic xmlns:a="http://schemas.openxmlformats.org/drawingml/2006/main">
+              <a:graphicData uri="http://schemas.openxmlformats.org/drawingml/2006/picture">
+                <pic:pic xmlns:pic="http://schemas.openxmlformats.org/drawingml/2006/picture">
+                  <pic:nvPicPr>
+                    <pic:cNvPr id="1" name=""/>
+                    <pic:cNvPicPr/>
+                  </pic:nvPicPr>
+                  <pic:blipFill>
+                    <a:blip r:embed="rId5"/>
+                    <a:stretch>
+                      <a:fillRect/>
+                    </a:stretch>
+                  </pic:blipFill>
+                  <pic:spPr>
+                    <a:xfrm>
+                      <a:off x="0" y="0"/>
+                      <a:ext cx="5467350" cy="6648450"/>
+                    </a:xfrm>
+                    <a:prstGeom prst="rect">
+                      <a:avLst/>
+                    </a:prstGeom>
+                  </pic:spPr>
+                </pic:pic>
+              </a:graphicData>
+            </a:graphic>
+          </wp:inline>
+        </w:drawing>
       </w:r>
     </w:p>
     <w:p/>
+    <w:p>
+      <w:pPr>
+        <w:rPr>
+          <w:sz w:val="40"/>
+          <w:szCs w:val="40"/>
+        </w:rPr>
+      </w:pPr>
+      <w:bookmarkStart w:id="11" w:name="h.b63hjcu6je2y" w:colFirst="0" w:colLast="0"/>
+      <w:bookmarkEnd w:id="11"/>
+      <w:r>
+        <w:br w:type="page"/>
+      </w:r>
+    </w:p>
     <w:p>
       <w:pPr>
         <w:pStyle w:val="Heading1"/>
         <w:contextualSpacing w:val="0"/>
       </w:pPr>
-      <w:bookmarkStart w:id="11" w:name="h.b63hjcu6je2y" w:colFirst="0" w:colLast="0"/>
-      <w:bookmarkEnd w:id="11"/>
-      <w:r>
+      <w:r>
+        <w:lastRenderedPageBreak/>
         <w:t>Database Schema</w:t>
       </w:r>
     </w:p>
     <w:p>
       <w:r>
-        <w:t>[[ append the Schema at end maybe, or separate file, depending on submission requirements ]]</w:t>
-      </w:r>
-    </w:p>
-    <w:p/>
+        <w:rPr>
+          <w:noProof/>
+        </w:rPr>
+        <w:drawing>
+          <wp:inline distT="0" distB="0" distL="0" distR="0" wp14:anchorId="50AFAEC4" wp14:editId="2B46AEDA">
+            <wp:extent cx="5943600" cy="7334885"/>
+            <wp:effectExtent l="0" t="0" r="0" b="0"/>
+            <wp:docPr id="2" name="Picture 2"/>
+            <wp:cNvGraphicFramePr>
+              <a:graphicFrameLocks xmlns:a="http://schemas.openxmlformats.org/drawingml/2006/main" noChangeAspect="1"/>
+            </wp:cNvGraphicFramePr>
+            <a:graphic xmlns:a="http://schemas.openxmlformats.org/drawingml/2006/main">
+              <a:graphicData uri="http://schemas.openxmlformats.org/drawingml/2006/picture">
+                <pic:pic xmlns:pic="http://schemas.openxmlformats.org/drawingml/2006/picture">
+                  <pic:nvPicPr>
+                    <pic:cNvPr id="1" name=""/>
+                    <pic:cNvPicPr/>
+                  </pic:nvPicPr>
+                  <pic:blipFill>
+                    <a:blip r:embed="rId6"/>
+                    <a:stretch>
+                      <a:fillRect/>
+                    </a:stretch>
+                  </pic:blipFill>
+                  <pic:spPr>
+                    <a:xfrm>
+                      <a:off x="0" y="0"/>
+                      <a:ext cx="5943600" cy="7334885"/>
+                    </a:xfrm>
+                    <a:prstGeom prst="rect">
+                      <a:avLst/>
+                    </a:prstGeom>
+                  </pic:spPr>
+                </pic:pic>
+              </a:graphicData>
+            </a:graphic>
+          </wp:inline>
+        </w:drawing>
+      </w:r>
+    </w:p>
     <w:p>
       <w:pPr>
         <w:pStyle w:val="Heading1"/>
@@ -496,104 +549,1171 @@
       <w:bookmarkStart w:id="12" w:name="h.q3a2bxi20h1f" w:colFirst="0" w:colLast="0"/>
       <w:bookmarkEnd w:id="12"/>
       <w:r>
+        <w:lastRenderedPageBreak/>
         <w:t>Table Creation Queries</w:t>
       </w:r>
     </w:p>
     <w:p>
-      <w:r>
-        <w:t>[[ Grab these from whatever file we use -- probably the polirace.sql file in project/sql ]]</w:t>
-      </w:r>
-    </w:p>
-    <w:p/>
-    <w:p>
-      <w:r>
-        <w:t>[[ SAMPLE: ]]</w:t>
-      </w:r>
-    </w:p>
-    <w:p>
-      <w:r>
+      <w:pPr>
+        <w:rPr>
+          <w:rFonts w:ascii="Consolas" w:hAnsi="Consolas" w:cs="Consolas"/>
+          <w:sz w:val="16"/>
+          <w:szCs w:val="16"/>
+        </w:rPr>
+      </w:pPr>
+      <w:r>
+        <w:rPr>
+          <w:rFonts w:ascii="Consolas" w:hAnsi="Consolas" w:cs="Consolas"/>
+          <w:sz w:val="16"/>
+          <w:szCs w:val="16"/>
+        </w:rPr>
         <w:t>-- --------------------------------------------------------------------------------------------------</w:t>
       </w:r>
     </w:p>
     <w:p>
-      <w:r>
-        <w:t>-- Create the database</w:t>
-      </w:r>
-    </w:p>
-    <w:p>
-      <w:r>
-        <w:t>-- ---------------------</w:t>
-      </w:r>
-      <w:r>
-        <w:t>-----------------------------------------------------------------------------</w:t>
-      </w:r>
-    </w:p>
-    <w:p>
-      <w:r>
-        <w:t>CREATE DATABASE IF NOT EXISTS poli_race_2016;</w:t>
-      </w:r>
-    </w:p>
-    <w:p/>
-    <w:p>
-      <w:r>
+      <w:pPr>
+        <w:rPr>
+          <w:rFonts w:ascii="Consolas" w:hAnsi="Consolas" w:cs="Consolas"/>
+          <w:sz w:val="16"/>
+          <w:szCs w:val="16"/>
+        </w:rPr>
+      </w:pPr>
+      <w:r>
+        <w:rPr>
+          <w:rFonts w:ascii="Consolas" w:hAnsi="Consolas" w:cs="Consolas"/>
+          <w:sz w:val="16"/>
+          <w:szCs w:val="16"/>
+        </w:rPr>
+        <w:t>--  Create the tables for the database</w:t>
+      </w:r>
+    </w:p>
+    <w:p>
+      <w:pPr>
+        <w:rPr>
+          <w:rFonts w:ascii="Consolas" w:hAnsi="Consolas" w:cs="Consolas"/>
+          <w:sz w:val="16"/>
+          <w:szCs w:val="16"/>
+        </w:rPr>
+      </w:pPr>
+      <w:r>
+        <w:rPr>
+          <w:rFonts w:ascii="Consolas" w:hAnsi="Consolas" w:cs="Consolas"/>
+          <w:sz w:val="16"/>
+          <w:szCs w:val="16"/>
+        </w:rPr>
         <w:t>-- --------------------------------------------------------------------------------------------------</w:t>
       </w:r>
     </w:p>
     <w:p>
-      <w:r>
-        <w:t>--  Create the tables for the database</w:t>
-      </w:r>
-    </w:p>
-    <w:p>
-      <w:r>
-        <w:lastRenderedPageBreak/>
-        <w:t>-- --------------------------------------------------------------------------------------------------</w:t>
-      </w:r>
-    </w:p>
-    <w:p/>
-    <w:p>
-      <w:r>
+      <w:pPr>
+        <w:rPr>
+          <w:rFonts w:ascii="Consolas" w:hAnsi="Consolas" w:cs="Consolas"/>
+          <w:sz w:val="16"/>
+          <w:szCs w:val="16"/>
+        </w:rPr>
+      </w:pPr>
+    </w:p>
+    <w:p>
+      <w:pPr>
+        <w:rPr>
+          <w:rFonts w:ascii="Consolas" w:hAnsi="Consolas" w:cs="Consolas"/>
+          <w:sz w:val="16"/>
+          <w:szCs w:val="16"/>
+        </w:rPr>
+      </w:pPr>
+      <w:r>
+        <w:rPr>
+          <w:rFonts w:ascii="Consolas" w:hAnsi="Consolas" w:cs="Consolas"/>
+          <w:sz w:val="16"/>
+          <w:szCs w:val="16"/>
+        </w:rPr>
         <w:t>-- See list of states at wikipeida.org, list_of_states_and_territories_of_the_United_States</w:t>
       </w:r>
     </w:p>
     <w:p>
-      <w:r>
-        <w:t>CREATE TABLE IF NOT EX</w:t>
-      </w:r>
-      <w:r>
-        <w:t>ISTS state (</w:t>
-      </w:r>
-    </w:p>
-    <w:p>
-      <w:r>
+      <w:pPr>
+        <w:rPr>
+          <w:rFonts w:ascii="Consolas" w:hAnsi="Consolas" w:cs="Consolas"/>
+          <w:sz w:val="16"/>
+          <w:szCs w:val="16"/>
+        </w:rPr>
+      </w:pPr>
+      <w:r>
+        <w:rPr>
+          <w:rFonts w:ascii="Consolas" w:hAnsi="Consolas" w:cs="Consolas"/>
+          <w:sz w:val="16"/>
+          <w:szCs w:val="16"/>
+        </w:rPr>
+        <w:t>CREATE TABLE IF NOT EXISTS state (</w:t>
+      </w:r>
+    </w:p>
+    <w:p>
+      <w:pPr>
+        <w:rPr>
+          <w:rFonts w:ascii="Consolas" w:hAnsi="Consolas" w:cs="Consolas"/>
+          <w:sz w:val="16"/>
+          <w:szCs w:val="16"/>
+        </w:rPr>
+      </w:pPr>
+      <w:r>
+        <w:rPr>
+          <w:rFonts w:ascii="Consolas" w:hAnsi="Consolas" w:cs="Consolas"/>
+          <w:sz w:val="16"/>
+          <w:szCs w:val="16"/>
+        </w:rPr>
         <w:tab/>
         <w:t>id INT(11) NOT NULL AUTO_INCREMENT PRIMARY KEY, -- PK</w:t>
       </w:r>
     </w:p>
     <w:p>
-      <w:r>
+      <w:pPr>
+        <w:rPr>
+          <w:rFonts w:ascii="Consolas" w:hAnsi="Consolas" w:cs="Consolas"/>
+          <w:sz w:val="16"/>
+          <w:szCs w:val="16"/>
+        </w:rPr>
+      </w:pPr>
+      <w:r>
+        <w:rPr>
+          <w:rFonts w:ascii="Consolas" w:hAnsi="Consolas" w:cs="Consolas"/>
+          <w:sz w:val="16"/>
+          <w:szCs w:val="16"/>
+        </w:rPr>
         <w:tab/>
         <w:t xml:space="preserve">name VARCHAR(255) NOT NULL, </w:t>
       </w:r>
     </w:p>
     <w:p>
-      <w:r>
+      <w:pPr>
+        <w:rPr>
+          <w:rFonts w:ascii="Consolas" w:hAnsi="Consolas" w:cs="Consolas"/>
+          <w:sz w:val="16"/>
+          <w:szCs w:val="16"/>
+        </w:rPr>
+      </w:pPr>
+      <w:r>
+        <w:rPr>
+          <w:rFonts w:ascii="Consolas" w:hAnsi="Consolas" w:cs="Consolas"/>
+          <w:sz w:val="16"/>
+          <w:szCs w:val="16"/>
+        </w:rPr>
         <w:tab/>
         <w:t>abbreviation char(2) NOT NULL,</w:t>
       </w:r>
     </w:p>
     <w:p>
-      <w:r>
+      <w:pPr>
+        <w:rPr>
+          <w:rFonts w:ascii="Consolas" w:hAnsi="Consolas" w:cs="Consolas"/>
+          <w:sz w:val="16"/>
+          <w:szCs w:val="16"/>
+        </w:rPr>
+      </w:pPr>
+      <w:r>
+        <w:rPr>
+          <w:rFonts w:ascii="Consolas" w:hAnsi="Consolas" w:cs="Consolas"/>
+          <w:sz w:val="16"/>
+          <w:szCs w:val="16"/>
+        </w:rPr>
         <w:tab/>
         <w:t>UNIQUE(name, abbreviation)</w:t>
       </w:r>
     </w:p>
     <w:p>
-      <w:r>
+      <w:pPr>
+        <w:rPr>
+          <w:rFonts w:ascii="Consolas" w:hAnsi="Consolas" w:cs="Consolas"/>
+          <w:sz w:val="16"/>
+          <w:szCs w:val="16"/>
+        </w:rPr>
+      </w:pPr>
+      <w:r>
+        <w:rPr>
+          <w:rFonts w:ascii="Consolas" w:hAnsi="Consolas" w:cs="Consolas"/>
+          <w:sz w:val="16"/>
+          <w:szCs w:val="16"/>
+        </w:rPr>
         <w:t>) ENGINE=InnoDB; -- Check syntax on this</w:t>
       </w:r>
     </w:p>
-    <w:p/>
+    <w:p>
+      <w:pPr>
+        <w:rPr>
+          <w:rFonts w:ascii="Consolas" w:hAnsi="Consolas" w:cs="Consolas"/>
+          <w:sz w:val="16"/>
+          <w:szCs w:val="16"/>
+        </w:rPr>
+      </w:pPr>
+    </w:p>
+    <w:p>
+      <w:pPr>
+        <w:rPr>
+          <w:rFonts w:ascii="Consolas" w:hAnsi="Consolas" w:cs="Consolas"/>
+          <w:sz w:val="16"/>
+          <w:szCs w:val="16"/>
+        </w:rPr>
+      </w:pPr>
+      <w:r>
+        <w:rPr>
+          <w:rFonts w:ascii="Consolas" w:hAnsi="Consolas" w:cs="Consolas"/>
+          <w:sz w:val="16"/>
+          <w:szCs w:val="16"/>
+        </w:rPr>
+        <w:t>-- e.g. democrat, republican, etc.</w:t>
+      </w:r>
+    </w:p>
+    <w:p>
+      <w:pPr>
+        <w:rPr>
+          <w:rFonts w:ascii="Consolas" w:hAnsi="Consolas" w:cs="Consolas"/>
+          <w:sz w:val="16"/>
+          <w:szCs w:val="16"/>
+        </w:rPr>
+      </w:pPr>
+      <w:r>
+        <w:rPr>
+          <w:rFonts w:ascii="Consolas" w:hAnsi="Consolas" w:cs="Consolas"/>
+          <w:sz w:val="16"/>
+          <w:szCs w:val="16"/>
+        </w:rPr>
+        <w:t>-- allows us to even put in candidates that are not demo/repub which just aren't associated with any contests</w:t>
+      </w:r>
+    </w:p>
+    <w:p>
+      <w:pPr>
+        <w:rPr>
+          <w:rFonts w:ascii="Consolas" w:hAnsi="Consolas" w:cs="Consolas"/>
+          <w:sz w:val="16"/>
+          <w:szCs w:val="16"/>
+        </w:rPr>
+      </w:pPr>
+      <w:r>
+        <w:rPr>
+          <w:rFonts w:ascii="Consolas" w:hAnsi="Consolas" w:cs="Consolas"/>
+          <w:sz w:val="16"/>
+          <w:szCs w:val="16"/>
+        </w:rPr>
+        <w:t>CREATE TABLE IF NOT EXISTS party (</w:t>
+      </w:r>
+    </w:p>
+    <w:p>
+      <w:pPr>
+        <w:rPr>
+          <w:rFonts w:ascii="Consolas" w:hAnsi="Consolas" w:cs="Consolas"/>
+          <w:sz w:val="16"/>
+          <w:szCs w:val="16"/>
+        </w:rPr>
+      </w:pPr>
+      <w:r>
+        <w:rPr>
+          <w:rFonts w:ascii="Consolas" w:hAnsi="Consolas" w:cs="Consolas"/>
+          <w:sz w:val="16"/>
+          <w:szCs w:val="16"/>
+        </w:rPr>
+        <w:tab/>
+        <w:t>id INT(11) NOT NULL AUTO_INCREMENT PRIMARY KEY,</w:t>
+      </w:r>
+    </w:p>
+    <w:p>
+      <w:pPr>
+        <w:rPr>
+          <w:rFonts w:ascii="Consolas" w:hAnsi="Consolas" w:cs="Consolas"/>
+          <w:sz w:val="16"/>
+          <w:szCs w:val="16"/>
+        </w:rPr>
+      </w:pPr>
+      <w:r>
+        <w:rPr>
+          <w:rFonts w:ascii="Consolas" w:hAnsi="Consolas" w:cs="Consolas"/>
+          <w:sz w:val="16"/>
+          <w:szCs w:val="16"/>
+        </w:rPr>
+        <w:tab/>
+        <w:t>name VARCHAR(255) NOT NULL,</w:t>
+      </w:r>
+    </w:p>
+    <w:p>
+      <w:pPr>
+        <w:rPr>
+          <w:rFonts w:ascii="Consolas" w:hAnsi="Consolas" w:cs="Consolas"/>
+          <w:sz w:val="16"/>
+          <w:szCs w:val="16"/>
+        </w:rPr>
+      </w:pPr>
+      <w:r>
+        <w:rPr>
+          <w:rFonts w:ascii="Consolas" w:hAnsi="Consolas" w:cs="Consolas"/>
+          <w:sz w:val="16"/>
+          <w:szCs w:val="16"/>
+        </w:rPr>
+        <w:tab/>
+        <w:t>UNIQUE(name)</w:t>
+      </w:r>
+    </w:p>
+    <w:p>
+      <w:pPr>
+        <w:rPr>
+          <w:rFonts w:ascii="Consolas" w:hAnsi="Consolas" w:cs="Consolas"/>
+          <w:sz w:val="16"/>
+          <w:szCs w:val="16"/>
+        </w:rPr>
+      </w:pPr>
+      <w:r>
+        <w:rPr>
+          <w:rFonts w:ascii="Consolas" w:hAnsi="Consolas" w:cs="Consolas"/>
+          <w:sz w:val="16"/>
+          <w:szCs w:val="16"/>
+        </w:rPr>
+        <w:t>) ENGINE=InnoDB;</w:t>
+      </w:r>
+    </w:p>
+    <w:p>
+      <w:pPr>
+        <w:rPr>
+          <w:rFonts w:ascii="Consolas" w:hAnsi="Consolas" w:cs="Consolas"/>
+          <w:sz w:val="16"/>
+          <w:szCs w:val="16"/>
+        </w:rPr>
+      </w:pPr>
+    </w:p>
+    <w:p>
+      <w:pPr>
+        <w:rPr>
+          <w:rFonts w:ascii="Consolas" w:hAnsi="Consolas" w:cs="Consolas"/>
+          <w:sz w:val="16"/>
+          <w:szCs w:val="16"/>
+        </w:rPr>
+      </w:pPr>
+      <w:r>
+        <w:rPr>
+          <w:rFonts w:ascii="Consolas" w:hAnsi="Consolas" w:cs="Consolas"/>
+          <w:sz w:val="16"/>
+          <w:szCs w:val="16"/>
+        </w:rPr>
+        <w:t>-- Political candidates names and parties</w:t>
+      </w:r>
+    </w:p>
+    <w:p>
+      <w:pPr>
+        <w:rPr>
+          <w:rFonts w:ascii="Consolas" w:hAnsi="Consolas" w:cs="Consolas"/>
+          <w:sz w:val="16"/>
+          <w:szCs w:val="16"/>
+        </w:rPr>
+      </w:pPr>
+      <w:r>
+        <w:rPr>
+          <w:rFonts w:ascii="Consolas" w:hAnsi="Consolas" w:cs="Consolas"/>
+          <w:sz w:val="16"/>
+          <w:szCs w:val="16"/>
+        </w:rPr>
+        <w:t>CREATE TABLE IF NOT EXISTS candidate (</w:t>
+      </w:r>
+    </w:p>
+    <w:p>
+      <w:pPr>
+        <w:rPr>
+          <w:rFonts w:ascii="Consolas" w:hAnsi="Consolas" w:cs="Consolas"/>
+          <w:sz w:val="16"/>
+          <w:szCs w:val="16"/>
+        </w:rPr>
+      </w:pPr>
+      <w:r>
+        <w:rPr>
+          <w:rFonts w:ascii="Consolas" w:hAnsi="Consolas" w:cs="Consolas"/>
+          <w:sz w:val="16"/>
+          <w:szCs w:val="16"/>
+        </w:rPr>
+        <w:tab/>
+        <w:t>id INT(11) NOT NULL AUTO_INCREMENT PRIMARY KEY, -- primary key, auto increment, NOT NULL</w:t>
+      </w:r>
+    </w:p>
+    <w:p>
+      <w:pPr>
+        <w:rPr>
+          <w:rFonts w:ascii="Consolas" w:hAnsi="Consolas" w:cs="Consolas"/>
+          <w:sz w:val="16"/>
+          <w:szCs w:val="16"/>
+        </w:rPr>
+      </w:pPr>
+      <w:r>
+        <w:rPr>
+          <w:rFonts w:ascii="Consolas" w:hAnsi="Consolas" w:cs="Consolas"/>
+          <w:sz w:val="16"/>
+          <w:szCs w:val="16"/>
+        </w:rPr>
+        <w:tab/>
+        <w:t>fname VARCHAR(255) NOT NULL, -- NOT NULL</w:t>
+      </w:r>
+    </w:p>
+    <w:p>
+      <w:pPr>
+        <w:rPr>
+          <w:rFonts w:ascii="Consolas" w:hAnsi="Consolas" w:cs="Consolas"/>
+          <w:sz w:val="16"/>
+          <w:szCs w:val="16"/>
+        </w:rPr>
+      </w:pPr>
+      <w:r>
+        <w:rPr>
+          <w:rFonts w:ascii="Consolas" w:hAnsi="Consolas" w:cs="Consolas"/>
+          <w:sz w:val="16"/>
+          <w:szCs w:val="16"/>
+        </w:rPr>
+        <w:tab/>
+        <w:t>lname VARCHAR(255) NOT NULL, -- NOT NULL</w:t>
+      </w:r>
+    </w:p>
+    <w:p>
+      <w:pPr>
+        <w:rPr>
+          <w:rFonts w:ascii="Consolas" w:hAnsi="Consolas" w:cs="Consolas"/>
+          <w:sz w:val="16"/>
+          <w:szCs w:val="16"/>
+        </w:rPr>
+      </w:pPr>
+      <w:r>
+        <w:rPr>
+          <w:rFonts w:ascii="Consolas" w:hAnsi="Consolas" w:cs="Consolas"/>
+          <w:sz w:val="16"/>
+          <w:szCs w:val="16"/>
+        </w:rPr>
+        <w:tab/>
+        <w:t>party_id INT(11) NOT NULL, -- NOT NULL; foreign key, references party.id</w:t>
+      </w:r>
+      <w:r>
+        <w:rPr>
+          <w:rFonts w:ascii="Consolas" w:hAnsi="Consolas" w:cs="Consolas"/>
+          <w:sz w:val="16"/>
+          <w:szCs w:val="16"/>
+        </w:rPr>
+        <w:tab/>
+      </w:r>
+    </w:p>
+    <w:p>
+      <w:pPr>
+        <w:rPr>
+          <w:rFonts w:ascii="Consolas" w:hAnsi="Consolas" w:cs="Consolas"/>
+          <w:sz w:val="16"/>
+          <w:szCs w:val="16"/>
+        </w:rPr>
+      </w:pPr>
+      <w:r>
+        <w:rPr>
+          <w:rFonts w:ascii="Consolas" w:hAnsi="Consolas" w:cs="Consolas"/>
+          <w:sz w:val="16"/>
+          <w:szCs w:val="16"/>
+        </w:rPr>
+        <w:tab/>
+        <w:t>FOREIGN KEY fk_party_id(party_id) REFERENCES party(id)</w:t>
+      </w:r>
+    </w:p>
+    <w:p>
+      <w:pPr>
+        <w:rPr>
+          <w:rFonts w:ascii="Consolas" w:hAnsi="Consolas" w:cs="Consolas"/>
+          <w:sz w:val="16"/>
+          <w:szCs w:val="16"/>
+        </w:rPr>
+      </w:pPr>
+      <w:r>
+        <w:rPr>
+          <w:rFonts w:ascii="Consolas" w:hAnsi="Consolas" w:cs="Consolas"/>
+          <w:sz w:val="16"/>
+          <w:szCs w:val="16"/>
+        </w:rPr>
+        <w:tab/>
+      </w:r>
+      <w:r>
+        <w:rPr>
+          <w:rFonts w:ascii="Consolas" w:hAnsi="Consolas" w:cs="Consolas"/>
+          <w:sz w:val="16"/>
+          <w:szCs w:val="16"/>
+        </w:rPr>
+        <w:tab/>
+        <w:t>ON DELETE RESTRICT</w:t>
+      </w:r>
+    </w:p>
+    <w:p>
+      <w:pPr>
+        <w:rPr>
+          <w:rFonts w:ascii="Consolas" w:hAnsi="Consolas" w:cs="Consolas"/>
+          <w:sz w:val="16"/>
+          <w:szCs w:val="16"/>
+        </w:rPr>
+      </w:pPr>
+      <w:r>
+        <w:rPr>
+          <w:rFonts w:ascii="Consolas" w:hAnsi="Consolas" w:cs="Consolas"/>
+          <w:sz w:val="16"/>
+          <w:szCs w:val="16"/>
+        </w:rPr>
+        <w:t>) ENGINE=InnoDB;</w:t>
+      </w:r>
+    </w:p>
+    <w:p>
+      <w:pPr>
+        <w:rPr>
+          <w:rFonts w:ascii="Consolas" w:hAnsi="Consolas" w:cs="Consolas"/>
+          <w:sz w:val="16"/>
+          <w:szCs w:val="16"/>
+        </w:rPr>
+      </w:pPr>
+    </w:p>
+    <w:p>
+      <w:pPr>
+        <w:rPr>
+          <w:rFonts w:ascii="Consolas" w:hAnsi="Consolas" w:cs="Consolas"/>
+          <w:sz w:val="16"/>
+          <w:szCs w:val="16"/>
+        </w:rPr>
+      </w:pPr>
+      <w:r>
+        <w:rPr>
+          <w:rFonts w:ascii="Consolas" w:hAnsi="Consolas" w:cs="Consolas"/>
+          <w:sz w:val="16"/>
+          <w:szCs w:val="16"/>
+        </w:rPr>
+        <w:t>-- The type of contest that's held for a specific political party in a specific state. e.g. caucus | primary</w:t>
+      </w:r>
+    </w:p>
+    <w:p>
+      <w:pPr>
+        <w:rPr>
+          <w:rFonts w:ascii="Consolas" w:hAnsi="Consolas" w:cs="Consolas"/>
+          <w:sz w:val="16"/>
+          <w:szCs w:val="16"/>
+        </w:rPr>
+      </w:pPr>
+      <w:r>
+        <w:rPr>
+          <w:rFonts w:ascii="Consolas" w:hAnsi="Consolas" w:cs="Consolas"/>
+          <w:sz w:val="16"/>
+          <w:szCs w:val="16"/>
+        </w:rPr>
+        <w:t>CREATE TABLE IF NOT EXISTS contest_type (</w:t>
+      </w:r>
+    </w:p>
+    <w:p>
+      <w:pPr>
+        <w:rPr>
+          <w:rFonts w:ascii="Consolas" w:hAnsi="Consolas" w:cs="Consolas"/>
+          <w:sz w:val="16"/>
+          <w:szCs w:val="16"/>
+        </w:rPr>
+      </w:pPr>
+      <w:r>
+        <w:rPr>
+          <w:rFonts w:ascii="Consolas" w:hAnsi="Consolas" w:cs="Consolas"/>
+          <w:sz w:val="16"/>
+          <w:szCs w:val="16"/>
+        </w:rPr>
+        <w:tab/>
+        <w:t>id INT(11) NOT NULL AUTO_INCREMENT PRIMARY KEY,</w:t>
+      </w:r>
+    </w:p>
+    <w:p>
+      <w:pPr>
+        <w:rPr>
+          <w:rFonts w:ascii="Consolas" w:hAnsi="Consolas" w:cs="Consolas"/>
+          <w:sz w:val="16"/>
+          <w:szCs w:val="16"/>
+        </w:rPr>
+      </w:pPr>
+      <w:r>
+        <w:rPr>
+          <w:rFonts w:ascii="Consolas" w:hAnsi="Consolas" w:cs="Consolas"/>
+          <w:sz w:val="16"/>
+          <w:szCs w:val="16"/>
+        </w:rPr>
+        <w:tab/>
+        <w:t>name VARCHAR(255) NOT NULL,</w:t>
+      </w:r>
+    </w:p>
+    <w:p>
+      <w:pPr>
+        <w:rPr>
+          <w:rFonts w:ascii="Consolas" w:hAnsi="Consolas" w:cs="Consolas"/>
+          <w:sz w:val="16"/>
+          <w:szCs w:val="16"/>
+        </w:rPr>
+      </w:pPr>
+      <w:r>
+        <w:rPr>
+          <w:rFonts w:ascii="Consolas" w:hAnsi="Consolas" w:cs="Consolas"/>
+          <w:sz w:val="16"/>
+          <w:szCs w:val="16"/>
+        </w:rPr>
+        <w:tab/>
+        <w:t>UNIQUE(name)</w:t>
+      </w:r>
+    </w:p>
+    <w:p>
+      <w:pPr>
+        <w:rPr>
+          <w:rFonts w:ascii="Consolas" w:hAnsi="Consolas" w:cs="Consolas"/>
+          <w:sz w:val="16"/>
+          <w:szCs w:val="16"/>
+        </w:rPr>
+      </w:pPr>
+      <w:r>
+        <w:rPr>
+          <w:rFonts w:ascii="Consolas" w:hAnsi="Consolas" w:cs="Consolas"/>
+          <w:sz w:val="16"/>
+          <w:szCs w:val="16"/>
+        </w:rPr>
+        <w:t>) ENGINE=InnoDB;</w:t>
+      </w:r>
+    </w:p>
+    <w:p>
+      <w:pPr>
+        <w:rPr>
+          <w:rFonts w:ascii="Consolas" w:hAnsi="Consolas" w:cs="Consolas"/>
+          <w:sz w:val="16"/>
+          <w:szCs w:val="16"/>
+        </w:rPr>
+      </w:pPr>
+    </w:p>
+    <w:p>
+      <w:pPr>
+        <w:rPr>
+          <w:rFonts w:ascii="Consolas" w:hAnsi="Consolas" w:cs="Consolas"/>
+          <w:sz w:val="16"/>
+          <w:szCs w:val="16"/>
+        </w:rPr>
+      </w:pPr>
+    </w:p>
+    <w:p>
+      <w:pPr>
+        <w:rPr>
+          <w:rFonts w:ascii="Consolas" w:hAnsi="Consolas" w:cs="Consolas"/>
+          <w:sz w:val="16"/>
+          <w:szCs w:val="16"/>
+        </w:rPr>
+      </w:pPr>
+      <w:r>
+        <w:rPr>
+          <w:rFonts w:ascii="Consolas" w:hAnsi="Consolas" w:cs="Consolas"/>
+          <w:sz w:val="16"/>
+          <w:szCs w:val="16"/>
+        </w:rPr>
+        <w:t>CREATE TABLE IF NOT EXISTS contest (</w:t>
+      </w:r>
+    </w:p>
+    <w:p>
+      <w:pPr>
+        <w:rPr>
+          <w:rFonts w:ascii="Consolas" w:hAnsi="Consolas" w:cs="Consolas"/>
+          <w:sz w:val="16"/>
+          <w:szCs w:val="16"/>
+        </w:rPr>
+      </w:pPr>
+      <w:r>
+        <w:rPr>
+          <w:rFonts w:ascii="Consolas" w:hAnsi="Consolas" w:cs="Consolas"/>
+          <w:sz w:val="16"/>
+          <w:szCs w:val="16"/>
+        </w:rPr>
+        <w:tab/>
+        <w:t>id INT(11) NOT NULL AUTO_INCREMENT PRIMARY KEY,</w:t>
+      </w:r>
+    </w:p>
+    <w:p>
+      <w:pPr>
+        <w:rPr>
+          <w:rFonts w:ascii="Consolas" w:hAnsi="Consolas" w:cs="Consolas"/>
+          <w:sz w:val="16"/>
+          <w:szCs w:val="16"/>
+        </w:rPr>
+      </w:pPr>
+      <w:r>
+        <w:rPr>
+          <w:rFonts w:ascii="Consolas" w:hAnsi="Consolas" w:cs="Consolas"/>
+          <w:sz w:val="16"/>
+          <w:szCs w:val="16"/>
+        </w:rPr>
+        <w:tab/>
+        <w:t>contest_date DATE,</w:t>
+      </w:r>
+    </w:p>
+    <w:p>
+      <w:pPr>
+        <w:rPr>
+          <w:rFonts w:ascii="Consolas" w:hAnsi="Consolas" w:cs="Consolas"/>
+          <w:sz w:val="16"/>
+          <w:szCs w:val="16"/>
+        </w:rPr>
+      </w:pPr>
+      <w:r>
+        <w:rPr>
+          <w:rFonts w:ascii="Consolas" w:hAnsi="Consolas" w:cs="Consolas"/>
+          <w:sz w:val="16"/>
+          <w:szCs w:val="16"/>
+        </w:rPr>
+        <w:tab/>
+        <w:t>delegates INT(11),</w:t>
+      </w:r>
+    </w:p>
+    <w:p>
+      <w:pPr>
+        <w:rPr>
+          <w:rFonts w:ascii="Consolas" w:hAnsi="Consolas" w:cs="Consolas"/>
+          <w:sz w:val="16"/>
+          <w:szCs w:val="16"/>
+        </w:rPr>
+      </w:pPr>
+      <w:r>
+        <w:rPr>
+          <w:rFonts w:ascii="Consolas" w:hAnsi="Consolas" w:cs="Consolas"/>
+          <w:sz w:val="16"/>
+          <w:szCs w:val="16"/>
+        </w:rPr>
+        <w:tab/>
+        <w:t>state_id INT(11) NOT NULL,</w:t>
+      </w:r>
+    </w:p>
+    <w:p>
+      <w:pPr>
+        <w:rPr>
+          <w:rFonts w:ascii="Consolas" w:hAnsi="Consolas" w:cs="Consolas"/>
+          <w:sz w:val="16"/>
+          <w:szCs w:val="16"/>
+        </w:rPr>
+      </w:pPr>
+      <w:r>
+        <w:rPr>
+          <w:rFonts w:ascii="Consolas" w:hAnsi="Consolas" w:cs="Consolas"/>
+          <w:sz w:val="16"/>
+          <w:szCs w:val="16"/>
+        </w:rPr>
+        <w:tab/>
+        <w:t>party_id INT(11) NOT NULL,</w:t>
+      </w:r>
+    </w:p>
+    <w:p>
+      <w:pPr>
+        <w:rPr>
+          <w:rFonts w:ascii="Consolas" w:hAnsi="Consolas" w:cs="Consolas"/>
+          <w:sz w:val="16"/>
+          <w:szCs w:val="16"/>
+        </w:rPr>
+      </w:pPr>
+      <w:r>
+        <w:rPr>
+          <w:rFonts w:ascii="Consolas" w:hAnsi="Consolas" w:cs="Consolas"/>
+          <w:sz w:val="16"/>
+          <w:szCs w:val="16"/>
+        </w:rPr>
+        <w:tab/>
+        <w:t xml:space="preserve">contest_type_id INT(11) NOT NULL, </w:t>
+      </w:r>
+    </w:p>
+    <w:p>
+      <w:pPr>
+        <w:rPr>
+          <w:rFonts w:ascii="Consolas" w:hAnsi="Consolas" w:cs="Consolas"/>
+          <w:sz w:val="16"/>
+          <w:szCs w:val="16"/>
+        </w:rPr>
+      </w:pPr>
+      <w:r>
+        <w:rPr>
+          <w:rFonts w:ascii="Consolas" w:hAnsi="Consolas" w:cs="Consolas"/>
+          <w:sz w:val="16"/>
+          <w:szCs w:val="16"/>
+        </w:rPr>
+        <w:tab/>
+        <w:t>FOREIGN KEY fk_state_id(state_id) REFERENCES state(id)</w:t>
+      </w:r>
+    </w:p>
+    <w:p>
+      <w:pPr>
+        <w:rPr>
+          <w:rFonts w:ascii="Consolas" w:hAnsi="Consolas" w:cs="Consolas"/>
+          <w:sz w:val="16"/>
+          <w:szCs w:val="16"/>
+        </w:rPr>
+      </w:pPr>
+      <w:r>
+        <w:rPr>
+          <w:rFonts w:ascii="Consolas" w:hAnsi="Consolas" w:cs="Consolas"/>
+          <w:sz w:val="16"/>
+          <w:szCs w:val="16"/>
+        </w:rPr>
+        <w:tab/>
+      </w:r>
+      <w:r>
+        <w:rPr>
+          <w:rFonts w:ascii="Consolas" w:hAnsi="Consolas" w:cs="Consolas"/>
+          <w:sz w:val="16"/>
+          <w:szCs w:val="16"/>
+        </w:rPr>
+        <w:tab/>
+        <w:t>ON DELETE RESTRICT,</w:t>
+      </w:r>
+    </w:p>
+    <w:p>
+      <w:pPr>
+        <w:rPr>
+          <w:rFonts w:ascii="Consolas" w:hAnsi="Consolas" w:cs="Consolas"/>
+          <w:sz w:val="16"/>
+          <w:szCs w:val="16"/>
+        </w:rPr>
+      </w:pPr>
+      <w:r>
+        <w:rPr>
+          <w:rFonts w:ascii="Consolas" w:hAnsi="Consolas" w:cs="Consolas"/>
+          <w:sz w:val="16"/>
+          <w:szCs w:val="16"/>
+        </w:rPr>
+        <w:tab/>
+        <w:t>FOREIGN KEY fk_party_id(party_id) REFERENCES party(id)</w:t>
+      </w:r>
+    </w:p>
+    <w:p>
+      <w:pPr>
+        <w:rPr>
+          <w:rFonts w:ascii="Consolas" w:hAnsi="Consolas" w:cs="Consolas"/>
+          <w:sz w:val="16"/>
+          <w:szCs w:val="16"/>
+        </w:rPr>
+      </w:pPr>
+      <w:r>
+        <w:rPr>
+          <w:rFonts w:ascii="Consolas" w:hAnsi="Consolas" w:cs="Consolas"/>
+          <w:sz w:val="16"/>
+          <w:szCs w:val="16"/>
+        </w:rPr>
+        <w:tab/>
+      </w:r>
+      <w:r>
+        <w:rPr>
+          <w:rFonts w:ascii="Consolas" w:hAnsi="Consolas" w:cs="Consolas"/>
+          <w:sz w:val="16"/>
+          <w:szCs w:val="16"/>
+        </w:rPr>
+        <w:tab/>
+        <w:t>ON DELETE RESTRICT,</w:t>
+      </w:r>
+    </w:p>
+    <w:p>
+      <w:pPr>
+        <w:rPr>
+          <w:rFonts w:ascii="Consolas" w:hAnsi="Consolas" w:cs="Consolas"/>
+          <w:sz w:val="16"/>
+          <w:szCs w:val="16"/>
+        </w:rPr>
+      </w:pPr>
+      <w:r>
+        <w:rPr>
+          <w:rFonts w:ascii="Consolas" w:hAnsi="Consolas" w:cs="Consolas"/>
+          <w:sz w:val="16"/>
+          <w:szCs w:val="16"/>
+        </w:rPr>
+        <w:tab/>
+        <w:t>FOREIGN KEY fk_contest_type_id(contest_type_id) REFERENCES contest_type(id)</w:t>
+      </w:r>
+    </w:p>
+    <w:p>
+      <w:pPr>
+        <w:rPr>
+          <w:rFonts w:ascii="Consolas" w:hAnsi="Consolas" w:cs="Consolas"/>
+          <w:sz w:val="16"/>
+          <w:szCs w:val="16"/>
+        </w:rPr>
+      </w:pPr>
+      <w:r>
+        <w:rPr>
+          <w:rFonts w:ascii="Consolas" w:hAnsi="Consolas" w:cs="Consolas"/>
+          <w:sz w:val="16"/>
+          <w:szCs w:val="16"/>
+        </w:rPr>
+        <w:tab/>
+      </w:r>
+      <w:r>
+        <w:rPr>
+          <w:rFonts w:ascii="Consolas" w:hAnsi="Consolas" w:cs="Consolas"/>
+          <w:sz w:val="16"/>
+          <w:szCs w:val="16"/>
+        </w:rPr>
+        <w:tab/>
+        <w:t>ON DELETE RESTRICT</w:t>
+      </w:r>
+    </w:p>
+    <w:p>
+      <w:pPr>
+        <w:rPr>
+          <w:rFonts w:ascii="Consolas" w:hAnsi="Consolas" w:cs="Consolas"/>
+          <w:sz w:val="16"/>
+          <w:szCs w:val="16"/>
+        </w:rPr>
+      </w:pPr>
+      <w:r>
+        <w:rPr>
+          <w:rFonts w:ascii="Consolas" w:hAnsi="Consolas" w:cs="Consolas"/>
+          <w:sz w:val="16"/>
+          <w:szCs w:val="16"/>
+        </w:rPr>
+        <w:t>) ENGINE=InnoDB;</w:t>
+      </w:r>
+    </w:p>
+    <w:p>
+      <w:pPr>
+        <w:rPr>
+          <w:rFonts w:ascii="Consolas" w:hAnsi="Consolas" w:cs="Consolas"/>
+          <w:sz w:val="16"/>
+          <w:szCs w:val="16"/>
+        </w:rPr>
+      </w:pPr>
+    </w:p>
+    <w:p>
+      <w:pPr>
+        <w:rPr>
+          <w:rFonts w:ascii="Consolas" w:hAnsi="Consolas" w:cs="Consolas"/>
+          <w:sz w:val="16"/>
+          <w:szCs w:val="16"/>
+        </w:rPr>
+      </w:pPr>
+      <w:r>
+        <w:rPr>
+          <w:rFonts w:ascii="Consolas" w:hAnsi="Consolas" w:cs="Consolas"/>
+          <w:sz w:val="16"/>
+          <w:szCs w:val="16"/>
+        </w:rPr>
+        <w:t>-- Results (votes, delegates) for a specific candidate at a specific event.</w:t>
+      </w:r>
+    </w:p>
+    <w:p>
+      <w:pPr>
+        <w:rPr>
+          <w:rFonts w:ascii="Consolas" w:hAnsi="Consolas" w:cs="Consolas"/>
+          <w:sz w:val="16"/>
+          <w:szCs w:val="16"/>
+        </w:rPr>
+      </w:pPr>
+      <w:r>
+        <w:rPr>
+          <w:rFonts w:ascii="Consolas" w:hAnsi="Consolas" w:cs="Consolas"/>
+          <w:sz w:val="16"/>
+          <w:szCs w:val="16"/>
+        </w:rPr>
+        <w:t>CREATE TABLE IF NOT EXISTS contest_candidate (</w:t>
+      </w:r>
+    </w:p>
+    <w:p>
+      <w:pPr>
+        <w:rPr>
+          <w:rFonts w:ascii="Consolas" w:hAnsi="Consolas" w:cs="Consolas"/>
+          <w:sz w:val="16"/>
+          <w:szCs w:val="16"/>
+        </w:rPr>
+      </w:pPr>
+      <w:r>
+        <w:rPr>
+          <w:rFonts w:ascii="Consolas" w:hAnsi="Consolas" w:cs="Consolas"/>
+          <w:sz w:val="16"/>
+          <w:szCs w:val="16"/>
+        </w:rPr>
+        <w:lastRenderedPageBreak/>
+        <w:tab/>
+        <w:t>id INT(11) NOT NULL AUTO_INCREMENT PRIMARY KEY,</w:t>
+      </w:r>
+    </w:p>
+    <w:p>
+      <w:pPr>
+        <w:rPr>
+          <w:rFonts w:ascii="Consolas" w:hAnsi="Consolas" w:cs="Consolas"/>
+          <w:sz w:val="16"/>
+          <w:szCs w:val="16"/>
+        </w:rPr>
+      </w:pPr>
+      <w:r>
+        <w:rPr>
+          <w:rFonts w:ascii="Consolas" w:hAnsi="Consolas" w:cs="Consolas"/>
+          <w:sz w:val="16"/>
+          <w:szCs w:val="16"/>
+        </w:rPr>
+        <w:tab/>
+        <w:t>candidate_id INT(11) NOT NULL,</w:t>
+      </w:r>
+    </w:p>
+    <w:p>
+      <w:pPr>
+        <w:rPr>
+          <w:rFonts w:ascii="Consolas" w:hAnsi="Consolas" w:cs="Consolas"/>
+          <w:sz w:val="16"/>
+          <w:szCs w:val="16"/>
+        </w:rPr>
+      </w:pPr>
+      <w:r>
+        <w:rPr>
+          <w:rFonts w:ascii="Consolas" w:hAnsi="Consolas" w:cs="Consolas"/>
+          <w:sz w:val="16"/>
+          <w:szCs w:val="16"/>
+        </w:rPr>
+        <w:tab/>
+        <w:t xml:space="preserve">contest_id INT(11) NOT NULL, </w:t>
+      </w:r>
+    </w:p>
+    <w:p>
+      <w:pPr>
+        <w:rPr>
+          <w:rFonts w:ascii="Consolas" w:hAnsi="Consolas" w:cs="Consolas"/>
+          <w:sz w:val="16"/>
+          <w:szCs w:val="16"/>
+        </w:rPr>
+      </w:pPr>
+      <w:r>
+        <w:rPr>
+          <w:rFonts w:ascii="Consolas" w:hAnsi="Consolas" w:cs="Consolas"/>
+          <w:sz w:val="16"/>
+          <w:szCs w:val="16"/>
+        </w:rPr>
+        <w:tab/>
+        <w:t>vote_count INT(11) DEFAULT NULL,</w:t>
+      </w:r>
+    </w:p>
+    <w:p>
+      <w:pPr>
+        <w:rPr>
+          <w:rFonts w:ascii="Consolas" w:hAnsi="Consolas" w:cs="Consolas"/>
+          <w:sz w:val="16"/>
+          <w:szCs w:val="16"/>
+        </w:rPr>
+      </w:pPr>
+      <w:r>
+        <w:rPr>
+          <w:rFonts w:ascii="Consolas" w:hAnsi="Consolas" w:cs="Consolas"/>
+          <w:sz w:val="16"/>
+          <w:szCs w:val="16"/>
+        </w:rPr>
+        <w:tab/>
+        <w:t>delegate_count INT(11) DEFAULT NULL,</w:t>
+      </w:r>
+    </w:p>
+    <w:p>
+      <w:pPr>
+        <w:rPr>
+          <w:rFonts w:ascii="Consolas" w:hAnsi="Consolas" w:cs="Consolas"/>
+          <w:sz w:val="16"/>
+          <w:szCs w:val="16"/>
+        </w:rPr>
+      </w:pPr>
+      <w:r>
+        <w:rPr>
+          <w:rFonts w:ascii="Consolas" w:hAnsi="Consolas" w:cs="Consolas"/>
+          <w:sz w:val="16"/>
+          <w:szCs w:val="16"/>
+        </w:rPr>
+        <w:tab/>
+        <w:t>FOREIGN KEY fk_candidate_id(candidate_id) REFERENCES candidate(id)</w:t>
+      </w:r>
+    </w:p>
+    <w:p>
+      <w:pPr>
+        <w:rPr>
+          <w:rFonts w:ascii="Consolas" w:hAnsi="Consolas" w:cs="Consolas"/>
+          <w:sz w:val="16"/>
+          <w:szCs w:val="16"/>
+        </w:rPr>
+      </w:pPr>
+      <w:r>
+        <w:rPr>
+          <w:rFonts w:ascii="Consolas" w:hAnsi="Consolas" w:cs="Consolas"/>
+          <w:sz w:val="16"/>
+          <w:szCs w:val="16"/>
+        </w:rPr>
+        <w:tab/>
+      </w:r>
+      <w:r>
+        <w:rPr>
+          <w:rFonts w:ascii="Consolas" w:hAnsi="Consolas" w:cs="Consolas"/>
+          <w:sz w:val="16"/>
+          <w:szCs w:val="16"/>
+        </w:rPr>
+        <w:tab/>
+        <w:t>ON DELETE RESTRICT,</w:t>
+      </w:r>
+    </w:p>
+    <w:p>
+      <w:pPr>
+        <w:rPr>
+          <w:rFonts w:ascii="Consolas" w:hAnsi="Consolas" w:cs="Consolas"/>
+          <w:sz w:val="16"/>
+          <w:szCs w:val="16"/>
+        </w:rPr>
+      </w:pPr>
+      <w:r>
+        <w:rPr>
+          <w:rFonts w:ascii="Consolas" w:hAnsi="Consolas" w:cs="Consolas"/>
+          <w:sz w:val="16"/>
+          <w:szCs w:val="16"/>
+        </w:rPr>
+        <w:tab/>
+        <w:t>FOREIGN KEY fk_contest_id(contest_id) REFERENCES contest(id)</w:t>
+      </w:r>
+    </w:p>
+    <w:p>
+      <w:pPr>
+        <w:rPr>
+          <w:rFonts w:ascii="Consolas" w:hAnsi="Consolas" w:cs="Consolas"/>
+          <w:sz w:val="16"/>
+          <w:szCs w:val="16"/>
+        </w:rPr>
+      </w:pPr>
+      <w:r>
+        <w:rPr>
+          <w:rFonts w:ascii="Consolas" w:hAnsi="Consolas" w:cs="Consolas"/>
+          <w:sz w:val="16"/>
+          <w:szCs w:val="16"/>
+        </w:rPr>
+        <w:tab/>
+      </w:r>
+      <w:r>
+        <w:rPr>
+          <w:rFonts w:ascii="Consolas" w:hAnsi="Consolas" w:cs="Consolas"/>
+          <w:sz w:val="16"/>
+          <w:szCs w:val="16"/>
+        </w:rPr>
+        <w:tab/>
+        <w:t>ON DELETE RESTRICT,</w:t>
+      </w:r>
+    </w:p>
+    <w:p>
+      <w:pPr>
+        <w:rPr>
+          <w:rFonts w:ascii="Consolas" w:hAnsi="Consolas" w:cs="Consolas"/>
+          <w:sz w:val="16"/>
+          <w:szCs w:val="16"/>
+        </w:rPr>
+      </w:pPr>
+      <w:r>
+        <w:rPr>
+          <w:rFonts w:ascii="Consolas" w:hAnsi="Consolas" w:cs="Consolas"/>
+          <w:sz w:val="16"/>
+          <w:szCs w:val="16"/>
+        </w:rPr>
+        <w:tab/>
+        <w:t>UNIQUE KEY `contest_candidate_unique` (candidate_id, contest_id)</w:t>
+      </w:r>
+    </w:p>
+    <w:p>
+      <w:pPr>
+        <w:rPr>
+          <w:rFonts w:ascii="Consolas" w:hAnsi="Consolas" w:cs="Consolas"/>
+          <w:sz w:val="16"/>
+          <w:szCs w:val="16"/>
+        </w:rPr>
+      </w:pPr>
+      <w:r>
+        <w:rPr>
+          <w:rFonts w:ascii="Consolas" w:hAnsi="Consolas" w:cs="Consolas"/>
+          <w:sz w:val="16"/>
+          <w:szCs w:val="16"/>
+        </w:rPr>
+        <w:t>) ENGINE=InnoDB;</w:t>
+      </w:r>
+    </w:p>
     <w:p>
       <w:pPr>
         <w:pStyle w:val="Heading1"/>
@@ -602,39 +1722,2143 @@
       <w:bookmarkStart w:id="13" w:name="h.rdv6vmodu29l" w:colFirst="0" w:colLast="0"/>
       <w:bookmarkEnd w:id="13"/>
       <w:r>
-        <w:t>General Use Queries (30%)</w:t>
-      </w:r>
-    </w:p>
-    <w:p>
-      <w:r>
-        <w:rPr>
-          <w:i/>
-        </w:rPr>
-        <w:t>[[ “I want to see all of the q</w:t>
-      </w:r>
-      <w:r>
-        <w:rPr>
-          <w:i/>
-        </w:rPr>
-        <w:t>ueries that will be used to select, update, add or delete data. Because many of these will be based on user input, use square brackets to act as place holders for variables that will be user provided. For example, if I were going to query based on employee</w:t>
-      </w:r>
-      <w:r>
-        <w:rPr>
-          <w:i/>
-        </w:rPr>
-        <w:t xml:space="preserve"> salaries, I might have a query like this:” </w:t>
-      </w:r>
-    </w:p>
-    <w:p>
-      <w:r>
-        <w:rPr>
-          <w:i/>
-        </w:rPr>
-        <w:t>SELECT salary FROM employee WHERE salary &gt; [salaryInput ];         “]]</w:t>
+        <w:t>General Use Queries</w:t>
+      </w:r>
+    </w:p>
+    <w:p>
+      <w:r>
+        <w:t>For ou</w:t>
+      </w:r>
+      <w:r>
+        <w:t xml:space="preserve">r queries, we used a strategy of using Dropdown menus built using a PHP select query for inserts into any table with a Foreign Key. That is, if adding a candidate (for example), the insert table has a dropdown that is populated at runtime by the php script to select a party that actually exists in the party table. Embedded in the dropdown menu HTML tags… basically it created dropdowns with this syntax: </w:t>
+      </w:r>
+    </w:p>
+    <w:p>
+      <w:pPr>
+        <w:ind w:firstLine="720"/>
+      </w:pPr>
+    </w:p>
+    <w:p>
+      <w:pPr>
+        <w:ind w:firstLine="720"/>
+        <w:rPr>
+          <w:rFonts w:ascii="Consolas" w:hAnsi="Consolas" w:cs="Consolas"/>
+        </w:rPr>
+      </w:pPr>
+      <w:r>
+        <w:rPr>
+          <w:rFonts w:ascii="Consolas" w:hAnsi="Consolas" w:cs="Consolas"/>
+        </w:rPr>
+        <w:t>&lt;option value=”[id]”&gt;$label&lt;/option&gt;</w:t>
       </w:r>
     </w:p>
     <w:p/>
+    <w:p>
+      <w:r>
+        <w:t>This was done after we wrote more complex queries to select a party where the party.name = [userInput]. Doing this vastly simplified the rest of our program and also made it essentially impossible for a single user of our site to try and insert something with an invalid foreign key because the ID’s are provided by select queries mere moments before.</w:t>
+      </w:r>
+    </w:p>
     <w:p/>
+    <w:p>
+      <w:r>
+        <w:t xml:space="preserve">With that said, </w:t>
+      </w:r>
+      <w:r>
+        <w:t>the rest of this section consolidates the</w:t>
+      </w:r>
+      <w:r>
+        <w:t xml:space="preserve"> final queries for each </w:t>
+      </w:r>
+      <w:r>
+        <w:t>of</w:t>
+      </w:r>
+      <w:r>
+        <w:t xml:space="preserve"> the queries </w:t>
+      </w:r>
+      <w:r>
+        <w:t xml:space="preserve">used </w:t>
+      </w:r>
+      <w:r>
+        <w:t>on our site. You can see all of the source code</w:t>
+      </w:r>
+      <w:r>
+        <w:t xml:space="preserve"> in PHP form</w:t>
+      </w:r>
+      <w:r>
+        <w:t xml:space="preserve"> </w:t>
+      </w:r>
+      <w:r>
+        <w:t xml:space="preserve">on our repository at </w:t>
+      </w:r>
+      <w:hyperlink r:id="rId7" w:history="1">
+        <w:r>
+          <w:rPr>
+            <w:rStyle w:val="Hyperlink"/>
+          </w:rPr>
+          <w:t>https://github.com/sshillyer/poli-race-2016</w:t>
+        </w:r>
+      </w:hyperlink>
+      <w:r>
+        <w:t xml:space="preserve"> if desired. The select statements are in a route file at php/select-route.php, which we used to centralize all of the select statements. The insert queries are embedded in individual insert-*.php pages.</w:t>
+      </w:r>
+    </w:p>
+    <w:p/>
+    <w:p>
+      <w:pPr>
+        <w:rPr>
+          <w:rFonts w:ascii="Consolas" w:hAnsi="Consolas" w:cs="Consolas"/>
+          <w:b/>
+          <w:sz w:val="16"/>
+          <w:szCs w:val="16"/>
+        </w:rPr>
+      </w:pPr>
+      <w:r>
+        <w:t xml:space="preserve">Final note: The aggregate function is the one with header: </w:t>
+      </w:r>
+      <w:r>
+        <w:rPr>
+          <w:rFonts w:ascii="Consolas" w:hAnsi="Consolas" w:cs="Consolas"/>
+          <w:b/>
+          <w:sz w:val="16"/>
+          <w:szCs w:val="16"/>
+        </w:rPr>
+        <w:t>--</w:t>
+      </w:r>
+      <w:r>
+        <w:rPr>
+          <w:rFonts w:ascii="Consolas" w:hAnsi="Consolas" w:cs="Consolas"/>
+          <w:b/>
+          <w:sz w:val="16"/>
+          <w:szCs w:val="16"/>
+        </w:rPr>
+        <w:t xml:space="preserve"> Display Contest Events</w:t>
+      </w:r>
+    </w:p>
+    <w:p/>
+    <w:p>
+      <w:pPr>
+        <w:rPr>
+          <w:b/>
+        </w:rPr>
+      </w:pPr>
+      <w:r>
+        <w:rPr>
+          <w:b/>
+        </w:rPr>
+        <w:t>Select Statements used to build dropdowns for foreign keys on the insert page:</w:t>
+      </w:r>
+    </w:p>
+    <w:p>
+      <w:pPr>
+        <w:rPr>
+          <w:rFonts w:ascii="Consolas" w:hAnsi="Consolas" w:cs="Consolas"/>
+          <w:sz w:val="16"/>
+          <w:szCs w:val="16"/>
+        </w:rPr>
+      </w:pPr>
+      <w:r>
+        <w:rPr>
+          <w:rFonts w:ascii="Consolas" w:hAnsi="Consolas" w:cs="Consolas"/>
+          <w:sz w:val="16"/>
+          <w:szCs w:val="16"/>
+        </w:rPr>
+        <w:t>SELECT id, [attribute] FROM [table_name] ORDER BY [attribute]</w:t>
+      </w:r>
+    </w:p>
+    <w:p>
+      <w:pPr>
+        <w:rPr>
+          <w:rFonts w:ascii="Consolas" w:hAnsi="Consolas" w:cs="Consolas"/>
+          <w:sz w:val="16"/>
+          <w:szCs w:val="16"/>
+        </w:rPr>
+      </w:pPr>
+    </w:p>
+    <w:p>
+      <w:pPr>
+        <w:rPr>
+          <w:rFonts w:ascii="Consolas" w:hAnsi="Consolas" w:cs="Consolas"/>
+          <w:b/>
+          <w:sz w:val="16"/>
+          <w:szCs w:val="16"/>
+        </w:rPr>
+      </w:pPr>
+      <w:r>
+        <w:rPr>
+          <w:rFonts w:ascii="Consolas" w:hAnsi="Consolas" w:cs="Consolas"/>
+          <w:b/>
+          <w:sz w:val="16"/>
+          <w:szCs w:val="16"/>
+        </w:rPr>
+        <w:t>--</w:t>
+      </w:r>
+      <w:r>
+        <w:rPr>
+          <w:rFonts w:ascii="Consolas" w:hAnsi="Consolas" w:cs="Consolas"/>
+          <w:b/>
+          <w:sz w:val="16"/>
+          <w:szCs w:val="16"/>
+        </w:rPr>
+        <w:t xml:space="preserve"> </w:t>
+      </w:r>
+      <w:r>
+        <w:rPr>
+          <w:rFonts w:ascii="Consolas" w:hAnsi="Consolas" w:cs="Consolas"/>
+          <w:b/>
+          <w:sz w:val="16"/>
+          <w:szCs w:val="16"/>
+        </w:rPr>
+        <w:t>Display all states</w:t>
+      </w:r>
+    </w:p>
+    <w:p>
+      <w:pPr>
+        <w:rPr>
+          <w:rFonts w:ascii="Consolas" w:hAnsi="Consolas" w:cs="Consolas"/>
+          <w:sz w:val="16"/>
+          <w:szCs w:val="16"/>
+        </w:rPr>
+      </w:pPr>
+      <w:r>
+        <w:rPr>
+          <w:rFonts w:ascii="Consolas" w:hAnsi="Consolas" w:cs="Consolas"/>
+          <w:sz w:val="16"/>
+          <w:szCs w:val="16"/>
+        </w:rPr>
+        <w:t xml:space="preserve">SELECT </w:t>
+      </w:r>
+      <w:r>
+        <w:rPr>
+          <w:rFonts w:ascii="Consolas" w:hAnsi="Consolas" w:cs="Consolas"/>
+          <w:sz w:val="16"/>
+          <w:szCs w:val="16"/>
+        </w:rPr>
+        <w:tab/>
+      </w:r>
+    </w:p>
+    <w:p>
+      <w:pPr>
+        <w:ind w:firstLine="720"/>
+        <w:rPr>
+          <w:rFonts w:ascii="Consolas" w:hAnsi="Consolas" w:cs="Consolas"/>
+          <w:sz w:val="16"/>
+          <w:szCs w:val="16"/>
+        </w:rPr>
+      </w:pPr>
+      <w:r>
+        <w:rPr>
+          <w:rFonts w:ascii="Consolas" w:hAnsi="Consolas" w:cs="Consolas"/>
+          <w:sz w:val="16"/>
+          <w:szCs w:val="16"/>
+        </w:rPr>
+        <w:t xml:space="preserve">name AS 'State', </w:t>
+      </w:r>
+    </w:p>
+    <w:p>
+      <w:pPr>
+        <w:ind w:firstLine="720"/>
+        <w:rPr>
+          <w:rFonts w:ascii="Consolas" w:hAnsi="Consolas" w:cs="Consolas"/>
+          <w:sz w:val="16"/>
+          <w:szCs w:val="16"/>
+        </w:rPr>
+      </w:pPr>
+      <w:r>
+        <w:rPr>
+          <w:rFonts w:ascii="Consolas" w:hAnsi="Consolas" w:cs="Consolas"/>
+          <w:sz w:val="16"/>
+          <w:szCs w:val="16"/>
+        </w:rPr>
+        <w:t xml:space="preserve">abbreviation AS 'Abbreviation' </w:t>
+      </w:r>
+    </w:p>
+    <w:p>
+      <w:pPr>
+        <w:rPr>
+          <w:rFonts w:ascii="Consolas" w:hAnsi="Consolas" w:cs="Consolas"/>
+          <w:sz w:val="16"/>
+          <w:szCs w:val="16"/>
+        </w:rPr>
+      </w:pPr>
+      <w:r>
+        <w:rPr>
+          <w:rFonts w:ascii="Consolas" w:hAnsi="Consolas" w:cs="Consolas"/>
+          <w:sz w:val="16"/>
+          <w:szCs w:val="16"/>
+        </w:rPr>
+        <w:t>FROM `st</w:t>
+      </w:r>
+      <w:r>
+        <w:rPr>
+          <w:rFonts w:ascii="Consolas" w:hAnsi="Consolas" w:cs="Consolas"/>
+          <w:sz w:val="16"/>
+          <w:szCs w:val="16"/>
+        </w:rPr>
+        <w:t xml:space="preserve">ate` AS s </w:t>
+      </w:r>
+    </w:p>
+    <w:p>
+      <w:pPr>
+        <w:rPr>
+          <w:rFonts w:ascii="Consolas" w:hAnsi="Consolas" w:cs="Consolas"/>
+          <w:sz w:val="16"/>
+          <w:szCs w:val="16"/>
+        </w:rPr>
+      </w:pPr>
+      <w:r>
+        <w:rPr>
+          <w:rFonts w:ascii="Consolas" w:hAnsi="Consolas" w:cs="Consolas"/>
+          <w:sz w:val="16"/>
+          <w:szCs w:val="16"/>
+        </w:rPr>
+        <w:t>ORDER BY 'State' ASC;</w:t>
+      </w:r>
+    </w:p>
+    <w:p>
+      <w:pPr>
+        <w:rPr>
+          <w:rFonts w:ascii="Consolas" w:hAnsi="Consolas" w:cs="Consolas"/>
+          <w:sz w:val="16"/>
+          <w:szCs w:val="16"/>
+        </w:rPr>
+      </w:pPr>
+    </w:p>
+    <w:p>
+      <w:pPr>
+        <w:rPr>
+          <w:rFonts w:ascii="Consolas" w:hAnsi="Consolas" w:cs="Consolas"/>
+          <w:b/>
+          <w:sz w:val="16"/>
+          <w:szCs w:val="16"/>
+        </w:rPr>
+      </w:pPr>
+      <w:r>
+        <w:rPr>
+          <w:rFonts w:ascii="Consolas" w:hAnsi="Consolas" w:cs="Consolas"/>
+          <w:b/>
+          <w:sz w:val="16"/>
+          <w:szCs w:val="16"/>
+        </w:rPr>
+        <w:t xml:space="preserve">-- </w:t>
+      </w:r>
+      <w:r>
+        <w:rPr>
+          <w:rFonts w:ascii="Consolas" w:hAnsi="Consolas" w:cs="Consolas"/>
+          <w:b/>
+          <w:sz w:val="16"/>
+          <w:szCs w:val="16"/>
+        </w:rPr>
+        <w:t>Display Political Parties</w:t>
+      </w:r>
+    </w:p>
+    <w:p>
+      <w:pPr>
+        <w:rPr>
+          <w:rFonts w:ascii="Consolas" w:hAnsi="Consolas" w:cs="Consolas"/>
+          <w:sz w:val="16"/>
+          <w:szCs w:val="16"/>
+        </w:rPr>
+      </w:pPr>
+      <w:r>
+        <w:rPr>
+          <w:rFonts w:ascii="Consolas" w:hAnsi="Consolas" w:cs="Consolas"/>
+          <w:sz w:val="16"/>
+          <w:szCs w:val="16"/>
+        </w:rPr>
+        <w:t xml:space="preserve">SELECT name as 'Party' </w:t>
+      </w:r>
+    </w:p>
+    <w:p>
+      <w:pPr>
+        <w:rPr>
+          <w:rFonts w:ascii="Consolas" w:hAnsi="Consolas" w:cs="Consolas"/>
+          <w:sz w:val="16"/>
+          <w:szCs w:val="16"/>
+        </w:rPr>
+      </w:pPr>
+      <w:r>
+        <w:rPr>
+          <w:rFonts w:ascii="Consolas" w:hAnsi="Consolas" w:cs="Consolas"/>
+          <w:sz w:val="16"/>
+          <w:szCs w:val="16"/>
+        </w:rPr>
+        <w:t xml:space="preserve">FROM `party` AS p </w:t>
+      </w:r>
+    </w:p>
+    <w:p>
+      <w:pPr>
+        <w:rPr>
+          <w:rFonts w:ascii="Consolas" w:hAnsi="Consolas" w:cs="Consolas"/>
+          <w:sz w:val="16"/>
+          <w:szCs w:val="16"/>
+        </w:rPr>
+      </w:pPr>
+      <w:r>
+        <w:rPr>
+          <w:rFonts w:ascii="Consolas" w:hAnsi="Consolas" w:cs="Consolas"/>
+          <w:sz w:val="16"/>
+          <w:szCs w:val="16"/>
+        </w:rPr>
+        <w:t>ORDER BY 'Party' A</w:t>
+      </w:r>
+      <w:r>
+        <w:rPr>
+          <w:rFonts w:ascii="Consolas" w:hAnsi="Consolas" w:cs="Consolas"/>
+          <w:sz w:val="16"/>
+          <w:szCs w:val="16"/>
+        </w:rPr>
+        <w:t>SC;</w:t>
+      </w:r>
+    </w:p>
+    <w:p>
+      <w:pPr>
+        <w:rPr>
+          <w:rFonts w:ascii="Consolas" w:hAnsi="Consolas" w:cs="Consolas"/>
+          <w:sz w:val="16"/>
+          <w:szCs w:val="16"/>
+        </w:rPr>
+      </w:pPr>
+    </w:p>
+    <w:p>
+      <w:pPr>
+        <w:rPr>
+          <w:rFonts w:ascii="Consolas" w:hAnsi="Consolas" w:cs="Consolas"/>
+          <w:b/>
+          <w:sz w:val="16"/>
+          <w:szCs w:val="16"/>
+        </w:rPr>
+      </w:pPr>
+      <w:r>
+        <w:rPr>
+          <w:rFonts w:ascii="Consolas" w:hAnsi="Consolas" w:cs="Consolas"/>
+          <w:b/>
+          <w:sz w:val="16"/>
+          <w:szCs w:val="16"/>
+        </w:rPr>
+        <w:lastRenderedPageBreak/>
+        <w:t>--</w:t>
+      </w:r>
+      <w:r>
+        <w:rPr>
+          <w:rFonts w:ascii="Consolas" w:hAnsi="Consolas" w:cs="Consolas"/>
+          <w:b/>
+          <w:sz w:val="16"/>
+          <w:szCs w:val="16"/>
+        </w:rPr>
+        <w:t xml:space="preserve"> Display Types of Contests</w:t>
+      </w:r>
+    </w:p>
+    <w:p>
+      <w:pPr>
+        <w:rPr>
+          <w:rFonts w:ascii="Consolas" w:hAnsi="Consolas" w:cs="Consolas"/>
+          <w:sz w:val="16"/>
+          <w:szCs w:val="16"/>
+        </w:rPr>
+      </w:pPr>
+      <w:r>
+        <w:rPr>
+          <w:rFonts w:ascii="Consolas" w:hAnsi="Consolas" w:cs="Consolas"/>
+          <w:sz w:val="16"/>
+          <w:szCs w:val="16"/>
+        </w:rPr>
+        <w:t xml:space="preserve">SELECT name AS 'Contest Type' </w:t>
+      </w:r>
+    </w:p>
+    <w:p>
+      <w:pPr>
+        <w:rPr>
+          <w:rFonts w:ascii="Consolas" w:hAnsi="Consolas" w:cs="Consolas"/>
+          <w:sz w:val="16"/>
+          <w:szCs w:val="16"/>
+        </w:rPr>
+      </w:pPr>
+      <w:r>
+        <w:rPr>
+          <w:rFonts w:ascii="Consolas" w:hAnsi="Consolas" w:cs="Consolas"/>
+          <w:sz w:val="16"/>
+          <w:szCs w:val="16"/>
+        </w:rPr>
+        <w:t xml:space="preserve">FROM `contest_type` AS </w:t>
+      </w:r>
+      <w:r>
+        <w:rPr>
+          <w:rFonts w:ascii="Consolas" w:hAnsi="Consolas" w:cs="Consolas"/>
+          <w:sz w:val="16"/>
+          <w:szCs w:val="16"/>
+        </w:rPr>
+        <w:t xml:space="preserve">ct </w:t>
+      </w:r>
+    </w:p>
+    <w:p>
+      <w:pPr>
+        <w:rPr>
+          <w:rFonts w:ascii="Consolas" w:hAnsi="Consolas" w:cs="Consolas"/>
+          <w:sz w:val="16"/>
+          <w:szCs w:val="16"/>
+        </w:rPr>
+      </w:pPr>
+      <w:r>
+        <w:rPr>
+          <w:rFonts w:ascii="Consolas" w:hAnsi="Consolas" w:cs="Consolas"/>
+          <w:sz w:val="16"/>
+          <w:szCs w:val="16"/>
+        </w:rPr>
+        <w:t>ORDER BY 'Contest Type' ASC;</w:t>
+      </w:r>
+    </w:p>
+    <w:p>
+      <w:pPr>
+        <w:rPr>
+          <w:rFonts w:ascii="Consolas" w:hAnsi="Consolas" w:cs="Consolas"/>
+          <w:sz w:val="16"/>
+          <w:szCs w:val="16"/>
+        </w:rPr>
+      </w:pPr>
+    </w:p>
+    <w:p>
+      <w:pPr>
+        <w:rPr>
+          <w:rFonts w:ascii="Consolas" w:hAnsi="Consolas" w:cs="Consolas"/>
+          <w:b/>
+          <w:sz w:val="16"/>
+          <w:szCs w:val="16"/>
+        </w:rPr>
+      </w:pPr>
+      <w:r>
+        <w:rPr>
+          <w:rFonts w:ascii="Consolas" w:hAnsi="Consolas" w:cs="Consolas"/>
+          <w:b/>
+          <w:sz w:val="16"/>
+          <w:szCs w:val="16"/>
+        </w:rPr>
+        <w:t xml:space="preserve">-- </w:t>
+      </w:r>
+      <w:r>
+        <w:rPr>
+          <w:rFonts w:ascii="Consolas" w:hAnsi="Consolas" w:cs="Consolas"/>
+          <w:b/>
+          <w:sz w:val="16"/>
+          <w:szCs w:val="16"/>
+        </w:rPr>
+        <w:t>Display Political Candidates</w:t>
+      </w:r>
+    </w:p>
+    <w:p>
+      <w:pPr>
+        <w:rPr>
+          <w:rFonts w:ascii="Consolas" w:hAnsi="Consolas" w:cs="Consolas"/>
+          <w:sz w:val="16"/>
+          <w:szCs w:val="16"/>
+        </w:rPr>
+      </w:pPr>
+      <w:r>
+        <w:rPr>
+          <w:rFonts w:ascii="Consolas" w:hAnsi="Consolas" w:cs="Consolas"/>
+          <w:sz w:val="16"/>
+          <w:szCs w:val="16"/>
+        </w:rPr>
+        <w:t xml:space="preserve">SELECT </w:t>
+      </w:r>
+    </w:p>
+    <w:p>
+      <w:pPr>
+        <w:ind w:firstLine="720"/>
+        <w:rPr>
+          <w:rFonts w:ascii="Consolas" w:hAnsi="Consolas" w:cs="Consolas"/>
+          <w:sz w:val="16"/>
+          <w:szCs w:val="16"/>
+        </w:rPr>
+      </w:pPr>
+      <w:r>
+        <w:rPr>
+          <w:rFonts w:ascii="Consolas" w:hAnsi="Consolas" w:cs="Consolas"/>
+          <w:sz w:val="16"/>
+          <w:szCs w:val="16"/>
+        </w:rPr>
+        <w:t>CONCAT(c.`fname`, ' ', c.`lname`) AS 'Candidate',</w:t>
+      </w:r>
+      <w:r>
+        <w:rPr>
+          <w:rFonts w:ascii="Consolas" w:hAnsi="Consolas" w:cs="Consolas"/>
+          <w:sz w:val="16"/>
+          <w:szCs w:val="16"/>
+        </w:rPr>
+        <w:t xml:space="preserve"> </w:t>
+      </w:r>
+    </w:p>
+    <w:p>
+      <w:pPr>
+        <w:ind w:firstLine="720"/>
+        <w:rPr>
+          <w:rFonts w:ascii="Consolas" w:hAnsi="Consolas" w:cs="Consolas"/>
+          <w:sz w:val="16"/>
+          <w:szCs w:val="16"/>
+        </w:rPr>
+      </w:pPr>
+      <w:r>
+        <w:rPr>
+          <w:rFonts w:ascii="Consolas" w:hAnsi="Consolas" w:cs="Consolas"/>
+          <w:sz w:val="16"/>
+          <w:szCs w:val="16"/>
+        </w:rPr>
+        <w:t>p.`name` AS 'Party'</w:t>
+      </w:r>
+    </w:p>
+    <w:p>
+      <w:pPr>
+        <w:rPr>
+          <w:rFonts w:ascii="Consolas" w:hAnsi="Consolas" w:cs="Consolas"/>
+          <w:sz w:val="16"/>
+          <w:szCs w:val="16"/>
+        </w:rPr>
+      </w:pPr>
+      <w:r>
+        <w:rPr>
+          <w:rFonts w:ascii="Consolas" w:hAnsi="Consolas" w:cs="Consolas"/>
+          <w:sz w:val="16"/>
+          <w:szCs w:val="16"/>
+        </w:rPr>
+        <w:t>FROM</w:t>
+      </w:r>
+    </w:p>
+    <w:p>
+      <w:pPr>
+        <w:ind w:firstLine="720"/>
+        <w:rPr>
+          <w:rFonts w:ascii="Consolas" w:hAnsi="Consolas" w:cs="Consolas"/>
+          <w:sz w:val="16"/>
+          <w:szCs w:val="16"/>
+        </w:rPr>
+      </w:pPr>
+      <w:r>
+        <w:rPr>
+          <w:rFonts w:ascii="Consolas" w:hAnsi="Consolas" w:cs="Consolas"/>
+          <w:sz w:val="16"/>
+          <w:szCs w:val="16"/>
+        </w:rPr>
+        <w:t>`candidate` AS c</w:t>
+      </w:r>
+    </w:p>
+    <w:p>
+      <w:pPr>
+        <w:rPr>
+          <w:rFonts w:ascii="Consolas" w:hAnsi="Consolas" w:cs="Consolas"/>
+          <w:sz w:val="16"/>
+          <w:szCs w:val="16"/>
+        </w:rPr>
+      </w:pPr>
+      <w:r>
+        <w:rPr>
+          <w:rFonts w:ascii="Consolas" w:hAnsi="Consolas" w:cs="Consolas"/>
+          <w:sz w:val="16"/>
+          <w:szCs w:val="16"/>
+        </w:rPr>
+        <w:t>INNER JOIN</w:t>
+      </w:r>
+    </w:p>
+    <w:p>
+      <w:pPr>
+        <w:ind w:firstLine="720"/>
+        <w:rPr>
+          <w:rFonts w:ascii="Consolas" w:hAnsi="Consolas" w:cs="Consolas"/>
+          <w:sz w:val="16"/>
+          <w:szCs w:val="16"/>
+        </w:rPr>
+      </w:pPr>
+      <w:r>
+        <w:rPr>
+          <w:rFonts w:ascii="Consolas" w:hAnsi="Consolas" w:cs="Consolas"/>
+          <w:sz w:val="16"/>
+          <w:szCs w:val="16"/>
+        </w:rPr>
+        <w:t>`party` AS p ON c.`party_id`=p.`id`</w:t>
+      </w:r>
+    </w:p>
+    <w:p>
+      <w:pPr>
+        <w:rPr>
+          <w:rFonts w:ascii="Consolas" w:hAnsi="Consolas" w:cs="Consolas"/>
+          <w:sz w:val="16"/>
+          <w:szCs w:val="16"/>
+        </w:rPr>
+      </w:pPr>
+      <w:r>
+        <w:rPr>
+          <w:rFonts w:ascii="Consolas" w:hAnsi="Consolas" w:cs="Consolas"/>
+          <w:sz w:val="16"/>
+          <w:szCs w:val="16"/>
+        </w:rPr>
+        <w:t>ORDER BY</w:t>
+      </w:r>
+    </w:p>
+    <w:p>
+      <w:pPr>
+        <w:rPr>
+          <w:rFonts w:ascii="Consolas" w:hAnsi="Consolas" w:cs="Consolas"/>
+          <w:sz w:val="16"/>
+          <w:szCs w:val="16"/>
+        </w:rPr>
+      </w:pPr>
+      <w:r>
+        <w:rPr>
+          <w:rFonts w:ascii="Consolas" w:hAnsi="Consolas" w:cs="Consolas"/>
+          <w:sz w:val="16"/>
+          <w:szCs w:val="16"/>
+        </w:rPr>
+        <w:tab/>
+        <w:t>'Candidate' ASC</w:t>
+      </w:r>
+      <w:r>
+        <w:rPr>
+          <w:rFonts w:ascii="Consolas" w:hAnsi="Consolas" w:cs="Consolas"/>
+          <w:sz w:val="16"/>
+          <w:szCs w:val="16"/>
+        </w:rPr>
+        <w:t>;</w:t>
+      </w:r>
+    </w:p>
+    <w:p>
+      <w:pPr>
+        <w:rPr>
+          <w:rFonts w:ascii="Consolas" w:hAnsi="Consolas" w:cs="Consolas"/>
+          <w:sz w:val="16"/>
+          <w:szCs w:val="16"/>
+        </w:rPr>
+      </w:pPr>
+    </w:p>
+    <w:p>
+      <w:pPr>
+        <w:rPr>
+          <w:rFonts w:ascii="Consolas" w:hAnsi="Consolas" w:cs="Consolas"/>
+          <w:b/>
+          <w:sz w:val="16"/>
+          <w:szCs w:val="16"/>
+        </w:rPr>
+      </w:pPr>
+      <w:r>
+        <w:rPr>
+          <w:rFonts w:ascii="Consolas" w:hAnsi="Consolas" w:cs="Consolas"/>
+          <w:b/>
+          <w:sz w:val="16"/>
+          <w:szCs w:val="16"/>
+        </w:rPr>
+        <w:t>--</w:t>
+      </w:r>
+      <w:r>
+        <w:rPr>
+          <w:rFonts w:ascii="Consolas" w:hAnsi="Consolas" w:cs="Consolas"/>
+          <w:b/>
+          <w:sz w:val="16"/>
+          <w:szCs w:val="16"/>
+        </w:rPr>
+        <w:t xml:space="preserve"> Display Contest Events </w:t>
+      </w:r>
+    </w:p>
+    <w:p>
+      <w:pPr>
+        <w:rPr>
+          <w:rFonts w:ascii="Consolas" w:hAnsi="Consolas" w:cs="Consolas"/>
+          <w:sz w:val="16"/>
+          <w:szCs w:val="16"/>
+        </w:rPr>
+      </w:pPr>
+      <w:r>
+        <w:rPr>
+          <w:rFonts w:ascii="Consolas" w:hAnsi="Consolas" w:cs="Consolas"/>
+          <w:sz w:val="16"/>
+          <w:szCs w:val="16"/>
+        </w:rPr>
+        <w:t>SELECT</w:t>
+      </w:r>
+    </w:p>
+    <w:p>
+      <w:pPr>
+        <w:ind w:firstLine="720"/>
+        <w:rPr>
+          <w:rFonts w:ascii="Consolas" w:hAnsi="Consolas" w:cs="Consolas"/>
+          <w:sz w:val="16"/>
+          <w:szCs w:val="16"/>
+        </w:rPr>
+      </w:pPr>
+      <w:r>
+        <w:rPr>
+          <w:rFonts w:ascii="Consolas" w:hAnsi="Consolas" w:cs="Consolas"/>
+          <w:sz w:val="16"/>
+          <w:szCs w:val="16"/>
+        </w:rPr>
+        <w:t>DATE(`contest`.`contest_date`) as `Date`,</w:t>
+      </w:r>
+    </w:p>
+    <w:p>
+      <w:pPr>
+        <w:ind w:firstLine="720"/>
+        <w:rPr>
+          <w:rFonts w:ascii="Consolas" w:hAnsi="Consolas" w:cs="Consolas"/>
+          <w:sz w:val="16"/>
+          <w:szCs w:val="16"/>
+        </w:rPr>
+      </w:pPr>
+      <w:r>
+        <w:rPr>
+          <w:rFonts w:ascii="Consolas" w:hAnsi="Consolas" w:cs="Consolas"/>
+          <w:sz w:val="16"/>
+          <w:szCs w:val="16"/>
+        </w:rPr>
+        <w:t>`state`.`name` as `State`,</w:t>
+      </w:r>
+    </w:p>
+    <w:p>
+      <w:pPr>
+        <w:ind w:firstLine="720"/>
+        <w:rPr>
+          <w:rFonts w:ascii="Consolas" w:hAnsi="Consolas" w:cs="Consolas"/>
+          <w:sz w:val="16"/>
+          <w:szCs w:val="16"/>
+        </w:rPr>
+      </w:pPr>
+      <w:r>
+        <w:rPr>
+          <w:rFonts w:ascii="Consolas" w:hAnsi="Consolas" w:cs="Consolas"/>
+          <w:sz w:val="16"/>
+          <w:szCs w:val="16"/>
+        </w:rPr>
+        <w:t>`party`.`name` as `Party`,</w:t>
+      </w:r>
+    </w:p>
+    <w:p>
+      <w:pPr>
+        <w:ind w:firstLine="720"/>
+        <w:rPr>
+          <w:rFonts w:ascii="Consolas" w:hAnsi="Consolas" w:cs="Consolas"/>
+          <w:sz w:val="16"/>
+          <w:szCs w:val="16"/>
+        </w:rPr>
+      </w:pPr>
+      <w:r>
+        <w:rPr>
+          <w:rFonts w:ascii="Consolas" w:hAnsi="Consolas" w:cs="Consolas"/>
+          <w:sz w:val="16"/>
+          <w:szCs w:val="16"/>
+        </w:rPr>
+        <w:t>`type`.`name` as `Contest Type`</w:t>
+      </w:r>
+    </w:p>
+    <w:p>
+      <w:pPr>
+        <w:rPr>
+          <w:rFonts w:ascii="Consolas" w:hAnsi="Consolas" w:cs="Consolas"/>
+          <w:sz w:val="16"/>
+          <w:szCs w:val="16"/>
+        </w:rPr>
+      </w:pPr>
+      <w:r>
+        <w:rPr>
+          <w:rFonts w:ascii="Consolas" w:hAnsi="Consolas" w:cs="Consolas"/>
+          <w:sz w:val="16"/>
+          <w:szCs w:val="16"/>
+        </w:rPr>
+        <w:t>FROM</w:t>
+      </w:r>
+    </w:p>
+    <w:p>
+      <w:pPr>
+        <w:ind w:firstLine="720"/>
+        <w:rPr>
+          <w:rFonts w:ascii="Consolas" w:hAnsi="Consolas" w:cs="Consolas"/>
+          <w:sz w:val="16"/>
+          <w:szCs w:val="16"/>
+        </w:rPr>
+      </w:pPr>
+      <w:r>
+        <w:rPr>
+          <w:rFonts w:ascii="Consolas" w:hAnsi="Consolas" w:cs="Consolas"/>
+          <w:sz w:val="16"/>
+          <w:szCs w:val="16"/>
+        </w:rPr>
+        <w:t>`contest`</w:t>
+      </w:r>
+    </w:p>
+    <w:p>
+      <w:pPr>
+        <w:rPr>
+          <w:rFonts w:ascii="Consolas" w:hAnsi="Consolas" w:cs="Consolas"/>
+          <w:sz w:val="16"/>
+          <w:szCs w:val="16"/>
+        </w:rPr>
+      </w:pPr>
+      <w:r>
+        <w:rPr>
+          <w:rFonts w:ascii="Consolas" w:hAnsi="Consolas" w:cs="Consolas"/>
+          <w:sz w:val="16"/>
+          <w:szCs w:val="16"/>
+        </w:rPr>
+        <w:t>INNER JOIN</w:t>
+      </w:r>
+    </w:p>
+    <w:p>
+      <w:pPr>
+        <w:ind w:firstLine="720"/>
+        <w:rPr>
+          <w:rFonts w:ascii="Consolas" w:hAnsi="Consolas" w:cs="Consolas"/>
+          <w:sz w:val="16"/>
+          <w:szCs w:val="16"/>
+        </w:rPr>
+      </w:pPr>
+      <w:r>
+        <w:rPr>
+          <w:rFonts w:ascii="Consolas" w:hAnsi="Consolas" w:cs="Consolas"/>
+          <w:sz w:val="16"/>
+          <w:szCs w:val="16"/>
+        </w:rPr>
+        <w:t>`state` ON `state`.`id`=`contest`.`state_id`</w:t>
+      </w:r>
+    </w:p>
+    <w:p>
+      <w:pPr>
+        <w:rPr>
+          <w:rFonts w:ascii="Consolas" w:hAnsi="Consolas" w:cs="Consolas"/>
+          <w:sz w:val="16"/>
+          <w:szCs w:val="16"/>
+        </w:rPr>
+      </w:pPr>
+      <w:r>
+        <w:rPr>
+          <w:rFonts w:ascii="Consolas" w:hAnsi="Consolas" w:cs="Consolas"/>
+          <w:sz w:val="16"/>
+          <w:szCs w:val="16"/>
+        </w:rPr>
+        <w:t>INNER JOIN</w:t>
+      </w:r>
+    </w:p>
+    <w:p>
+      <w:pPr>
+        <w:ind w:firstLine="720"/>
+        <w:rPr>
+          <w:rFonts w:ascii="Consolas" w:hAnsi="Consolas" w:cs="Consolas"/>
+          <w:sz w:val="16"/>
+          <w:szCs w:val="16"/>
+        </w:rPr>
+      </w:pPr>
+      <w:r>
+        <w:rPr>
+          <w:rFonts w:ascii="Consolas" w:hAnsi="Consolas" w:cs="Consolas"/>
+          <w:sz w:val="16"/>
+          <w:szCs w:val="16"/>
+        </w:rPr>
+        <w:t>`party` ON `party`.`id`=`contest`.`party_id`</w:t>
+      </w:r>
+    </w:p>
+    <w:p>
+      <w:pPr>
+        <w:rPr>
+          <w:rFonts w:ascii="Consolas" w:hAnsi="Consolas" w:cs="Consolas"/>
+          <w:sz w:val="16"/>
+          <w:szCs w:val="16"/>
+        </w:rPr>
+      </w:pPr>
+      <w:r>
+        <w:rPr>
+          <w:rFonts w:ascii="Consolas" w:hAnsi="Consolas" w:cs="Consolas"/>
+          <w:sz w:val="16"/>
+          <w:szCs w:val="16"/>
+        </w:rPr>
+        <w:t>INNER JOIN</w:t>
+      </w:r>
+    </w:p>
+    <w:p>
+      <w:pPr>
+        <w:ind w:firstLine="720"/>
+        <w:rPr>
+          <w:rFonts w:ascii="Consolas" w:hAnsi="Consolas" w:cs="Consolas"/>
+          <w:sz w:val="16"/>
+          <w:szCs w:val="16"/>
+        </w:rPr>
+      </w:pPr>
+      <w:r>
+        <w:rPr>
+          <w:rFonts w:ascii="Consolas" w:hAnsi="Consolas" w:cs="Consolas"/>
+          <w:sz w:val="16"/>
+          <w:szCs w:val="16"/>
+        </w:rPr>
+        <w:t>`contest_type` AS `type` ON `type`.`</w:t>
+      </w:r>
+      <w:r>
+        <w:rPr>
+          <w:rFonts w:ascii="Consolas" w:hAnsi="Consolas" w:cs="Consolas"/>
+          <w:sz w:val="16"/>
+          <w:szCs w:val="16"/>
+        </w:rPr>
+        <w:t>id`=`contest`.`contest_type_id`</w:t>
+      </w:r>
+      <w:r>
+        <w:rPr>
+          <w:rFonts w:ascii="Consolas" w:hAnsi="Consolas" w:cs="Consolas"/>
+          <w:sz w:val="16"/>
+          <w:szCs w:val="16"/>
+        </w:rPr>
+        <w:t>;</w:t>
+      </w:r>
+    </w:p>
+    <w:p>
+      <w:pPr>
+        <w:rPr>
+          <w:rFonts w:ascii="Consolas" w:hAnsi="Consolas" w:cs="Consolas"/>
+          <w:sz w:val="16"/>
+          <w:szCs w:val="16"/>
+        </w:rPr>
+      </w:pPr>
+    </w:p>
+    <w:p>
+      <w:pPr>
+        <w:rPr>
+          <w:rFonts w:ascii="Consolas" w:hAnsi="Consolas" w:cs="Consolas"/>
+          <w:b/>
+          <w:sz w:val="16"/>
+          <w:szCs w:val="16"/>
+        </w:rPr>
+      </w:pPr>
+      <w:r>
+        <w:rPr>
+          <w:rFonts w:ascii="Consolas" w:hAnsi="Consolas" w:cs="Consolas"/>
+          <w:b/>
+          <w:sz w:val="16"/>
+          <w:szCs w:val="16"/>
+        </w:rPr>
+        <w:t>--</w:t>
+      </w:r>
+      <w:r>
+        <w:rPr>
+          <w:rFonts w:ascii="Consolas" w:hAnsi="Consolas" w:cs="Consolas"/>
+          <w:b/>
+          <w:sz w:val="16"/>
+          <w:szCs w:val="16"/>
+        </w:rPr>
+        <w:t xml:space="preserve"> Display Contest Events</w:t>
+      </w:r>
+    </w:p>
+    <w:p>
+      <w:pPr>
+        <w:rPr>
+          <w:rFonts w:ascii="Consolas" w:hAnsi="Consolas" w:cs="Consolas"/>
+          <w:sz w:val="16"/>
+          <w:szCs w:val="16"/>
+        </w:rPr>
+      </w:pPr>
+      <w:r>
+        <w:rPr>
+          <w:rFonts w:ascii="Consolas" w:hAnsi="Consolas" w:cs="Consolas"/>
+          <w:sz w:val="16"/>
+          <w:szCs w:val="16"/>
+        </w:rPr>
+        <w:t>SELECT</w:t>
+      </w:r>
+    </w:p>
+    <w:p>
+      <w:pPr>
+        <w:ind w:firstLine="720"/>
+        <w:rPr>
+          <w:rFonts w:ascii="Consolas" w:hAnsi="Consolas" w:cs="Consolas"/>
+          <w:sz w:val="16"/>
+          <w:szCs w:val="16"/>
+        </w:rPr>
+      </w:pPr>
+      <w:r>
+        <w:rPr>
+          <w:rFonts w:ascii="Consolas" w:hAnsi="Consolas" w:cs="Consolas"/>
+          <w:sz w:val="16"/>
+          <w:szCs w:val="16"/>
+        </w:rPr>
+        <w:t>CONCAT(c.`fname`, ' ', c.`lname`) AS `Candidate`,</w:t>
+      </w:r>
+    </w:p>
+    <w:p>
+      <w:pPr>
+        <w:ind w:firstLine="720"/>
+        <w:rPr>
+          <w:rFonts w:ascii="Consolas" w:hAnsi="Consolas" w:cs="Consolas"/>
+          <w:sz w:val="16"/>
+          <w:szCs w:val="16"/>
+        </w:rPr>
+      </w:pPr>
+      <w:r>
+        <w:rPr>
+          <w:rFonts w:ascii="Consolas" w:hAnsi="Consolas" w:cs="Consolas"/>
+          <w:sz w:val="16"/>
+          <w:szCs w:val="16"/>
+        </w:rPr>
+        <w:t>p.`name` AS 'Party',</w:t>
+      </w:r>
+    </w:p>
+    <w:p>
+      <w:pPr>
+        <w:ind w:firstLine="720"/>
+        <w:rPr>
+          <w:rFonts w:ascii="Consolas" w:hAnsi="Consolas" w:cs="Consolas"/>
+          <w:sz w:val="16"/>
+          <w:szCs w:val="16"/>
+        </w:rPr>
+      </w:pPr>
+      <w:r>
+        <w:rPr>
+          <w:rFonts w:ascii="Consolas" w:hAnsi="Consolas" w:cs="Consolas"/>
+          <w:sz w:val="16"/>
+          <w:szCs w:val="16"/>
+        </w:rPr>
+        <w:t>SUM(`details`.`vote_count`) AS `Total Votes`,</w:t>
+      </w:r>
+    </w:p>
+    <w:p>
+      <w:pPr>
+        <w:rPr>
+          <w:rFonts w:ascii="Consolas" w:hAnsi="Consolas" w:cs="Consolas"/>
+          <w:sz w:val="16"/>
+          <w:szCs w:val="16"/>
+        </w:rPr>
+      </w:pPr>
+      <w:r>
+        <w:rPr>
+          <w:rFonts w:ascii="Consolas" w:hAnsi="Consolas" w:cs="Consolas"/>
+          <w:sz w:val="16"/>
+          <w:szCs w:val="16"/>
+        </w:rPr>
+        <w:tab/>
+        <w:t>SUM(`details`.`delegate_count`) AS `Total Delegates`</w:t>
+      </w:r>
+    </w:p>
+    <w:p>
+      <w:pPr>
+        <w:rPr>
+          <w:rFonts w:ascii="Consolas" w:hAnsi="Consolas" w:cs="Consolas"/>
+          <w:sz w:val="16"/>
+          <w:szCs w:val="16"/>
+        </w:rPr>
+      </w:pPr>
+      <w:r>
+        <w:rPr>
+          <w:rFonts w:ascii="Consolas" w:hAnsi="Consolas" w:cs="Consolas"/>
+          <w:sz w:val="16"/>
+          <w:szCs w:val="16"/>
+        </w:rPr>
+        <w:t xml:space="preserve">FROM </w:t>
+      </w:r>
+    </w:p>
+    <w:p>
+      <w:pPr>
+        <w:ind w:firstLine="720"/>
+        <w:rPr>
+          <w:rFonts w:ascii="Consolas" w:hAnsi="Consolas" w:cs="Consolas"/>
+          <w:sz w:val="16"/>
+          <w:szCs w:val="16"/>
+        </w:rPr>
+      </w:pPr>
+      <w:r>
+        <w:rPr>
+          <w:rFonts w:ascii="Consolas" w:hAnsi="Consolas" w:cs="Consolas"/>
+          <w:sz w:val="16"/>
+          <w:szCs w:val="16"/>
+        </w:rPr>
+        <w:t>`candidate` as c</w:t>
+      </w:r>
+    </w:p>
+    <w:p>
+      <w:pPr>
+        <w:rPr>
+          <w:rFonts w:ascii="Consolas" w:hAnsi="Consolas" w:cs="Consolas"/>
+          <w:sz w:val="16"/>
+          <w:szCs w:val="16"/>
+        </w:rPr>
+      </w:pPr>
+      <w:r>
+        <w:rPr>
+          <w:rFonts w:ascii="Consolas" w:hAnsi="Consolas" w:cs="Consolas"/>
+          <w:sz w:val="16"/>
+          <w:szCs w:val="16"/>
+        </w:rPr>
+        <w:t>INNER JOIN</w:t>
+      </w:r>
+    </w:p>
+    <w:p>
+      <w:pPr>
+        <w:ind w:firstLine="720"/>
+        <w:rPr>
+          <w:rFonts w:ascii="Consolas" w:hAnsi="Consolas" w:cs="Consolas"/>
+          <w:sz w:val="16"/>
+          <w:szCs w:val="16"/>
+        </w:rPr>
+      </w:pPr>
+      <w:r>
+        <w:rPr>
+          <w:rFonts w:ascii="Consolas" w:hAnsi="Consolas" w:cs="Consolas"/>
+          <w:sz w:val="16"/>
+          <w:szCs w:val="16"/>
+        </w:rPr>
+        <w:t>`party` AS p</w:t>
+      </w:r>
+    </w:p>
+    <w:p>
+      <w:pPr>
+        <w:ind w:firstLine="720"/>
+        <w:rPr>
+          <w:rFonts w:ascii="Consolas" w:hAnsi="Consolas" w:cs="Consolas"/>
+          <w:sz w:val="16"/>
+          <w:szCs w:val="16"/>
+        </w:rPr>
+      </w:pPr>
+      <w:r>
+        <w:rPr>
+          <w:rFonts w:ascii="Consolas" w:hAnsi="Consolas" w:cs="Consolas"/>
+          <w:sz w:val="16"/>
+          <w:szCs w:val="16"/>
+        </w:rPr>
+        <w:t>ON p.`id`=c.`party_id`</w:t>
+      </w:r>
+    </w:p>
+    <w:p>
+      <w:pPr>
+        <w:rPr>
+          <w:rFonts w:ascii="Consolas" w:hAnsi="Consolas" w:cs="Consolas"/>
+          <w:sz w:val="16"/>
+          <w:szCs w:val="16"/>
+        </w:rPr>
+      </w:pPr>
+      <w:r>
+        <w:rPr>
+          <w:rFonts w:ascii="Consolas" w:hAnsi="Consolas" w:cs="Consolas"/>
+          <w:sz w:val="16"/>
+          <w:szCs w:val="16"/>
+        </w:rPr>
+        <w:t>INNER JOIN</w:t>
+      </w:r>
+    </w:p>
+    <w:p>
+      <w:pPr>
+        <w:ind w:firstLine="720"/>
+        <w:rPr>
+          <w:rFonts w:ascii="Consolas" w:hAnsi="Consolas" w:cs="Consolas"/>
+          <w:sz w:val="16"/>
+          <w:szCs w:val="16"/>
+        </w:rPr>
+      </w:pPr>
+      <w:r>
+        <w:rPr>
+          <w:rFonts w:ascii="Consolas" w:hAnsi="Consolas" w:cs="Consolas"/>
+          <w:sz w:val="16"/>
+          <w:szCs w:val="16"/>
+        </w:rPr>
+        <w:t>`contest_candidate` AS `details`</w:t>
+      </w:r>
+    </w:p>
+    <w:p>
+      <w:pPr>
+        <w:ind w:firstLine="720"/>
+        <w:rPr>
+          <w:rFonts w:ascii="Consolas" w:hAnsi="Consolas" w:cs="Consolas"/>
+          <w:sz w:val="16"/>
+          <w:szCs w:val="16"/>
+        </w:rPr>
+      </w:pPr>
+      <w:r>
+        <w:rPr>
+          <w:rFonts w:ascii="Consolas" w:hAnsi="Consolas" w:cs="Consolas"/>
+          <w:sz w:val="16"/>
+          <w:szCs w:val="16"/>
+        </w:rPr>
+        <w:t>ON `details`.`candidate_id`=c.`id`</w:t>
+      </w:r>
+    </w:p>
+    <w:p>
+      <w:pPr>
+        <w:rPr>
+          <w:rFonts w:ascii="Consolas" w:hAnsi="Consolas" w:cs="Consolas"/>
+          <w:sz w:val="16"/>
+          <w:szCs w:val="16"/>
+        </w:rPr>
+      </w:pPr>
+      <w:r>
+        <w:rPr>
+          <w:rFonts w:ascii="Consolas" w:hAnsi="Consolas" w:cs="Consolas"/>
+          <w:sz w:val="16"/>
+          <w:szCs w:val="16"/>
+        </w:rPr>
+        <w:t>GROUP BY</w:t>
+      </w:r>
+    </w:p>
+    <w:p>
+      <w:pPr>
+        <w:ind w:firstLine="720"/>
+        <w:rPr>
+          <w:rFonts w:ascii="Consolas" w:hAnsi="Consolas" w:cs="Consolas"/>
+          <w:sz w:val="16"/>
+          <w:szCs w:val="16"/>
+        </w:rPr>
+      </w:pPr>
+      <w:r>
+        <w:rPr>
+          <w:rFonts w:ascii="Consolas" w:hAnsi="Consolas" w:cs="Consolas"/>
+          <w:sz w:val="16"/>
+          <w:szCs w:val="16"/>
+        </w:rPr>
+        <w:t>`details`.`candidate_id`;</w:t>
+      </w:r>
+    </w:p>
+    <w:p>
+      <w:pPr>
+        <w:rPr>
+          <w:rFonts w:ascii="Consolas" w:hAnsi="Consolas" w:cs="Consolas"/>
+          <w:sz w:val="16"/>
+          <w:szCs w:val="16"/>
+        </w:rPr>
+      </w:pPr>
+    </w:p>
+    <w:p>
+      <w:pPr>
+        <w:rPr>
+          <w:rFonts w:ascii="Consolas" w:hAnsi="Consolas" w:cs="Consolas"/>
+          <w:b/>
+          <w:sz w:val="16"/>
+          <w:szCs w:val="16"/>
+        </w:rPr>
+      </w:pPr>
+      <w:r>
+        <w:rPr>
+          <w:rFonts w:ascii="Consolas" w:hAnsi="Consolas" w:cs="Consolas"/>
+          <w:b/>
+          <w:sz w:val="16"/>
+          <w:szCs w:val="16"/>
+        </w:rPr>
+        <w:t>-- Insert Candidate</w:t>
+      </w:r>
+    </w:p>
+    <w:p>
+      <w:pPr>
+        <w:rPr>
+          <w:rFonts w:ascii="Consolas" w:hAnsi="Consolas" w:cs="Consolas"/>
+          <w:sz w:val="16"/>
+          <w:szCs w:val="16"/>
+        </w:rPr>
+      </w:pPr>
+      <w:r>
+        <w:rPr>
+          <w:rFonts w:ascii="Consolas" w:hAnsi="Consolas" w:cs="Consolas"/>
+          <w:sz w:val="16"/>
+          <w:szCs w:val="16"/>
+        </w:rPr>
+        <w:t xml:space="preserve">INSERT INTO candidate(fname, lname, party_id) </w:t>
+      </w:r>
+    </w:p>
+    <w:p>
+      <w:pPr>
+        <w:rPr>
+          <w:rFonts w:ascii="Consolas" w:hAnsi="Consolas" w:cs="Consolas"/>
+          <w:sz w:val="16"/>
+          <w:szCs w:val="16"/>
+        </w:rPr>
+      </w:pPr>
+      <w:r>
+        <w:rPr>
+          <w:rFonts w:ascii="Consolas" w:hAnsi="Consolas" w:cs="Consolas"/>
+          <w:sz w:val="16"/>
+          <w:szCs w:val="16"/>
+        </w:rPr>
+        <w:t>VALUES(</w:t>
+      </w:r>
+      <w:r>
+        <w:rPr>
+          <w:rFonts w:ascii="Consolas" w:hAnsi="Consolas" w:cs="Consolas"/>
+          <w:sz w:val="16"/>
+          <w:szCs w:val="16"/>
+        </w:rPr>
+        <w:t>[candidate_fname]</w:t>
+      </w:r>
+      <w:r>
+        <w:rPr>
+          <w:rFonts w:ascii="Consolas" w:hAnsi="Consolas" w:cs="Consolas"/>
+          <w:sz w:val="16"/>
+          <w:szCs w:val="16"/>
+        </w:rPr>
+        <w:t xml:space="preserve">, </w:t>
+      </w:r>
+      <w:r>
+        <w:rPr>
+          <w:rFonts w:ascii="Consolas" w:hAnsi="Consolas" w:cs="Consolas"/>
+          <w:sz w:val="16"/>
+          <w:szCs w:val="16"/>
+        </w:rPr>
+        <w:t>[candidate_lname]</w:t>
+      </w:r>
+      <w:r>
+        <w:rPr>
+          <w:rFonts w:ascii="Consolas" w:hAnsi="Consolas" w:cs="Consolas"/>
+          <w:sz w:val="16"/>
+          <w:szCs w:val="16"/>
+        </w:rPr>
+        <w:t xml:space="preserve">, </w:t>
+      </w:r>
+      <w:r>
+        <w:rPr>
+          <w:rFonts w:ascii="Consolas" w:hAnsi="Consolas" w:cs="Consolas"/>
+          <w:sz w:val="16"/>
+          <w:szCs w:val="16"/>
+        </w:rPr>
+        <w:t>[candidate_party_id]</w:t>
+      </w:r>
+      <w:r>
+        <w:rPr>
+          <w:rFonts w:ascii="Consolas" w:hAnsi="Consolas" w:cs="Consolas"/>
+          <w:sz w:val="16"/>
+          <w:szCs w:val="16"/>
+        </w:rPr>
+        <w:t>)</w:t>
+      </w:r>
+      <w:r>
+        <w:rPr>
+          <w:rFonts w:ascii="Consolas" w:hAnsi="Consolas" w:cs="Consolas"/>
+          <w:sz w:val="16"/>
+          <w:szCs w:val="16"/>
+        </w:rPr>
+        <w:t>;</w:t>
+      </w:r>
+    </w:p>
+    <w:p>
+      <w:pPr>
+        <w:rPr>
+          <w:rFonts w:ascii="Consolas" w:hAnsi="Consolas" w:cs="Consolas"/>
+          <w:sz w:val="16"/>
+          <w:szCs w:val="16"/>
+        </w:rPr>
+      </w:pPr>
+    </w:p>
+    <w:p>
+      <w:pPr>
+        <w:rPr>
+          <w:rFonts w:ascii="Consolas" w:hAnsi="Consolas" w:cs="Consolas"/>
+          <w:b/>
+          <w:sz w:val="16"/>
+          <w:szCs w:val="16"/>
+        </w:rPr>
+      </w:pPr>
+      <w:r>
+        <w:rPr>
+          <w:rFonts w:ascii="Consolas" w:hAnsi="Consolas" w:cs="Consolas"/>
+          <w:b/>
+          <w:sz w:val="16"/>
+          <w:szCs w:val="16"/>
+        </w:rPr>
+        <w:t>-- Insert contest-candidate</w:t>
+      </w:r>
+    </w:p>
+    <w:p>
+      <w:pPr>
+        <w:rPr>
+          <w:rFonts w:ascii="Consolas" w:hAnsi="Consolas" w:cs="Consolas"/>
+          <w:sz w:val="16"/>
+          <w:szCs w:val="16"/>
+        </w:rPr>
+      </w:pPr>
+      <w:r>
+        <w:rPr>
+          <w:rFonts w:ascii="Consolas" w:hAnsi="Consolas" w:cs="Consolas"/>
+          <w:sz w:val="16"/>
+          <w:szCs w:val="16"/>
+        </w:rPr>
+        <w:t xml:space="preserve">INSERT INTO contest_candidate(candidate_id, contest_id, vote_count, delegate_count) </w:t>
+      </w:r>
+    </w:p>
+    <w:p>
+      <w:pPr>
+        <w:rPr>
+          <w:rFonts w:ascii="Consolas" w:hAnsi="Consolas" w:cs="Consolas"/>
+          <w:sz w:val="16"/>
+          <w:szCs w:val="16"/>
+        </w:rPr>
+      </w:pPr>
+      <w:r>
+        <w:rPr>
+          <w:rFonts w:ascii="Consolas" w:hAnsi="Consolas" w:cs="Consolas"/>
+          <w:sz w:val="16"/>
+          <w:szCs w:val="16"/>
+        </w:rPr>
+        <w:t>VALUES(</w:t>
+      </w:r>
+      <w:r>
+        <w:rPr>
+          <w:rFonts w:ascii="Consolas" w:hAnsi="Consolas" w:cs="Consolas"/>
+          <w:sz w:val="16"/>
+          <w:szCs w:val="16"/>
+        </w:rPr>
+        <w:tab/>
+        <w:t>[</w:t>
+      </w:r>
+      <w:r>
+        <w:rPr>
+          <w:rFonts w:ascii="Consolas" w:hAnsi="Consolas" w:cs="Consolas"/>
+          <w:sz w:val="16"/>
+          <w:szCs w:val="16"/>
+        </w:rPr>
+        <w:t>candidate_id</w:t>
+      </w:r>
+      <w:r>
+        <w:rPr>
+          <w:rFonts w:ascii="Consolas" w:hAnsi="Consolas" w:cs="Consolas"/>
+          <w:sz w:val="16"/>
+          <w:szCs w:val="16"/>
+        </w:rPr>
+        <w:t>]</w:t>
+      </w:r>
+      <w:r>
+        <w:rPr>
+          <w:rFonts w:ascii="Consolas" w:hAnsi="Consolas" w:cs="Consolas"/>
+          <w:sz w:val="16"/>
+          <w:szCs w:val="16"/>
+        </w:rPr>
+        <w:t xml:space="preserve">, </w:t>
+      </w:r>
+    </w:p>
+    <w:p>
+      <w:pPr>
+        <w:ind w:firstLine="720"/>
+        <w:rPr>
+          <w:rFonts w:ascii="Consolas" w:hAnsi="Consolas" w:cs="Consolas"/>
+          <w:sz w:val="16"/>
+          <w:szCs w:val="16"/>
+        </w:rPr>
+      </w:pPr>
+      <w:r>
+        <w:rPr>
+          <w:rFonts w:ascii="Consolas" w:hAnsi="Consolas" w:cs="Consolas"/>
+          <w:sz w:val="16"/>
+          <w:szCs w:val="16"/>
+        </w:rPr>
+        <w:t xml:space="preserve">(SELECT id FROM contest WHERE </w:t>
+      </w:r>
+    </w:p>
+    <w:p>
+      <w:pPr>
+        <w:ind w:left="720" w:firstLine="720"/>
+        <w:rPr>
+          <w:rFonts w:ascii="Consolas" w:hAnsi="Consolas" w:cs="Consolas"/>
+          <w:sz w:val="16"/>
+          <w:szCs w:val="16"/>
+        </w:rPr>
+      </w:pPr>
+      <w:r>
+        <w:rPr>
+          <w:rFonts w:ascii="Consolas" w:hAnsi="Consolas" w:cs="Consolas"/>
+          <w:sz w:val="16"/>
+          <w:szCs w:val="16"/>
+        </w:rPr>
+        <w:t>contest.state_id=[contest_state_id]</w:t>
+      </w:r>
+      <w:r>
+        <w:rPr>
+          <w:rFonts w:ascii="Consolas" w:hAnsi="Consolas" w:cs="Consolas"/>
+          <w:sz w:val="16"/>
+          <w:szCs w:val="16"/>
+        </w:rPr>
+        <w:t xml:space="preserve"> AND </w:t>
+      </w:r>
+    </w:p>
+    <w:p>
+      <w:pPr>
+        <w:ind w:left="720" w:firstLine="720"/>
+        <w:rPr>
+          <w:rFonts w:ascii="Consolas" w:hAnsi="Consolas" w:cs="Consolas"/>
+          <w:sz w:val="16"/>
+          <w:szCs w:val="16"/>
+        </w:rPr>
+      </w:pPr>
+      <w:r>
+        <w:rPr>
+          <w:rFonts w:ascii="Consolas" w:hAnsi="Consolas" w:cs="Consolas"/>
+          <w:sz w:val="16"/>
+          <w:szCs w:val="16"/>
+        </w:rPr>
+        <w:t>contest.party_id=(SELECT party_id FROM candidate WHERE candidate.id=</w:t>
+      </w:r>
+      <w:r>
+        <w:rPr>
+          <w:rFonts w:ascii="Consolas" w:hAnsi="Consolas" w:cs="Consolas"/>
+          <w:sz w:val="16"/>
+          <w:szCs w:val="16"/>
+        </w:rPr>
+        <w:t>[</w:t>
+      </w:r>
+      <w:r>
+        <w:rPr>
+          <w:rFonts w:ascii="Consolas" w:hAnsi="Consolas" w:cs="Consolas"/>
+          <w:sz w:val="16"/>
+          <w:szCs w:val="16"/>
+        </w:rPr>
+        <w:t>candidate_id</w:t>
+      </w:r>
+      <w:r>
+        <w:rPr>
+          <w:rFonts w:ascii="Consolas" w:hAnsi="Consolas" w:cs="Consolas"/>
+          <w:sz w:val="16"/>
+          <w:szCs w:val="16"/>
+        </w:rPr>
+        <w:t>]</w:t>
+      </w:r>
+      <w:r>
+        <w:rPr>
+          <w:rFonts w:ascii="Consolas" w:hAnsi="Consolas" w:cs="Consolas"/>
+          <w:sz w:val="16"/>
+          <w:szCs w:val="16"/>
+        </w:rPr>
+        <w:t>)</w:t>
+      </w:r>
+    </w:p>
+    <w:p>
+      <w:pPr>
+        <w:ind w:firstLine="720"/>
+        <w:rPr>
+          <w:rFonts w:ascii="Consolas" w:hAnsi="Consolas" w:cs="Consolas"/>
+          <w:sz w:val="16"/>
+          <w:szCs w:val="16"/>
+        </w:rPr>
+      </w:pPr>
+      <w:r>
+        <w:rPr>
+          <w:rFonts w:ascii="Consolas" w:hAnsi="Consolas" w:cs="Consolas"/>
+          <w:sz w:val="16"/>
+          <w:szCs w:val="16"/>
+        </w:rPr>
+        <w:t xml:space="preserve">), </w:t>
+      </w:r>
+    </w:p>
+    <w:p>
+      <w:pPr>
+        <w:ind w:firstLine="720"/>
+        <w:rPr>
+          <w:rFonts w:ascii="Consolas" w:hAnsi="Consolas" w:cs="Consolas"/>
+          <w:sz w:val="16"/>
+          <w:szCs w:val="16"/>
+        </w:rPr>
+      </w:pPr>
+      <w:r>
+        <w:rPr>
+          <w:rFonts w:ascii="Consolas" w:hAnsi="Consolas" w:cs="Consolas"/>
+          <w:sz w:val="16"/>
+          <w:szCs w:val="16"/>
+        </w:rPr>
+        <w:t>[</w:t>
+      </w:r>
+      <w:r>
+        <w:rPr>
+          <w:rFonts w:ascii="Consolas" w:hAnsi="Consolas" w:cs="Consolas"/>
+          <w:sz w:val="16"/>
+          <w:szCs w:val="16"/>
+        </w:rPr>
+        <w:t>contest_votes</w:t>
+      </w:r>
+      <w:r>
+        <w:rPr>
+          <w:rFonts w:ascii="Consolas" w:hAnsi="Consolas" w:cs="Consolas"/>
+          <w:sz w:val="16"/>
+          <w:szCs w:val="16"/>
+        </w:rPr>
+        <w:t>]</w:t>
+      </w:r>
+      <w:r>
+        <w:rPr>
+          <w:rFonts w:ascii="Consolas" w:hAnsi="Consolas" w:cs="Consolas"/>
+          <w:sz w:val="16"/>
+          <w:szCs w:val="16"/>
+        </w:rPr>
+        <w:t xml:space="preserve">, </w:t>
+      </w:r>
+    </w:p>
+    <w:p>
+      <w:pPr>
+        <w:ind w:firstLine="720"/>
+        <w:rPr>
+          <w:rFonts w:ascii="Consolas" w:hAnsi="Consolas" w:cs="Consolas"/>
+          <w:sz w:val="16"/>
+          <w:szCs w:val="16"/>
+        </w:rPr>
+      </w:pPr>
+      <w:r>
+        <w:rPr>
+          <w:rFonts w:ascii="Consolas" w:hAnsi="Consolas" w:cs="Consolas"/>
+          <w:sz w:val="16"/>
+          <w:szCs w:val="16"/>
+        </w:rPr>
+        <w:lastRenderedPageBreak/>
+        <w:t>[</w:t>
+      </w:r>
+      <w:r>
+        <w:rPr>
+          <w:rFonts w:ascii="Consolas" w:hAnsi="Consolas" w:cs="Consolas"/>
+          <w:sz w:val="16"/>
+          <w:szCs w:val="16"/>
+        </w:rPr>
+        <w:t>contest_delegates</w:t>
+      </w:r>
+      <w:r>
+        <w:rPr>
+          <w:rFonts w:ascii="Consolas" w:hAnsi="Consolas" w:cs="Consolas"/>
+          <w:sz w:val="16"/>
+          <w:szCs w:val="16"/>
+        </w:rPr>
+        <w:t>]</w:t>
+      </w:r>
+      <w:r>
+        <w:rPr>
+          <w:rFonts w:ascii="Consolas" w:hAnsi="Consolas" w:cs="Consolas"/>
+          <w:sz w:val="16"/>
+          <w:szCs w:val="16"/>
+        </w:rPr>
+        <w:t>)</w:t>
+      </w:r>
+      <w:r>
+        <w:rPr>
+          <w:rFonts w:ascii="Consolas" w:hAnsi="Consolas" w:cs="Consolas"/>
+          <w:sz w:val="16"/>
+          <w:szCs w:val="16"/>
+        </w:rPr>
+        <w:t>;</w:t>
+      </w:r>
+    </w:p>
+    <w:p>
+      <w:pPr>
+        <w:rPr>
+          <w:rFonts w:ascii="Consolas" w:hAnsi="Consolas" w:cs="Consolas"/>
+          <w:sz w:val="16"/>
+          <w:szCs w:val="16"/>
+        </w:rPr>
+      </w:pPr>
+    </w:p>
+    <w:p>
+      <w:pPr>
+        <w:rPr>
+          <w:rFonts w:ascii="Consolas" w:hAnsi="Consolas" w:cs="Consolas"/>
+          <w:b/>
+          <w:sz w:val="16"/>
+          <w:szCs w:val="16"/>
+        </w:rPr>
+      </w:pPr>
+      <w:r>
+        <w:rPr>
+          <w:rFonts w:ascii="Consolas" w:hAnsi="Consolas" w:cs="Consolas"/>
+          <w:b/>
+          <w:sz w:val="16"/>
+          <w:szCs w:val="16"/>
+        </w:rPr>
+        <w:t>-- Insert contest-type</w:t>
+      </w:r>
+    </w:p>
+    <w:p>
+      <w:pPr>
+        <w:rPr>
+          <w:rFonts w:ascii="Consolas" w:hAnsi="Consolas" w:cs="Consolas"/>
+          <w:sz w:val="16"/>
+          <w:szCs w:val="16"/>
+        </w:rPr>
+      </w:pPr>
+      <w:r>
+        <w:rPr>
+          <w:rFonts w:ascii="Consolas" w:hAnsi="Consolas" w:cs="Consolas"/>
+          <w:sz w:val="16"/>
+          <w:szCs w:val="16"/>
+        </w:rPr>
+        <w:t>INSERT INTO contest_type(n</w:t>
+      </w:r>
+      <w:r>
+        <w:rPr>
+          <w:rFonts w:ascii="Consolas" w:hAnsi="Consolas" w:cs="Consolas"/>
+          <w:sz w:val="16"/>
+          <w:szCs w:val="16"/>
+        </w:rPr>
+        <w:t>ame) VALUES([contest_type]</w:t>
+      </w:r>
+      <w:r>
+        <w:rPr>
+          <w:rFonts w:ascii="Consolas" w:hAnsi="Consolas" w:cs="Consolas"/>
+          <w:sz w:val="16"/>
+          <w:szCs w:val="16"/>
+        </w:rPr>
+        <w:t>)</w:t>
+      </w:r>
+      <w:r>
+        <w:rPr>
+          <w:rFonts w:ascii="Consolas" w:hAnsi="Consolas" w:cs="Consolas"/>
+          <w:sz w:val="16"/>
+          <w:szCs w:val="16"/>
+        </w:rPr>
+        <w:t>;</w:t>
+      </w:r>
+    </w:p>
+    <w:p>
+      <w:pPr>
+        <w:rPr>
+          <w:rFonts w:ascii="Consolas" w:hAnsi="Consolas" w:cs="Consolas"/>
+          <w:sz w:val="16"/>
+          <w:szCs w:val="16"/>
+        </w:rPr>
+      </w:pPr>
+    </w:p>
+    <w:p>
+      <w:pPr>
+        <w:rPr>
+          <w:rFonts w:ascii="Consolas" w:hAnsi="Consolas" w:cs="Consolas"/>
+          <w:b/>
+          <w:sz w:val="16"/>
+          <w:szCs w:val="16"/>
+        </w:rPr>
+      </w:pPr>
+      <w:r>
+        <w:rPr>
+          <w:rFonts w:ascii="Consolas" w:hAnsi="Consolas" w:cs="Consolas"/>
+          <w:b/>
+          <w:sz w:val="16"/>
+          <w:szCs w:val="16"/>
+        </w:rPr>
+        <w:t>-- Insert contest</w:t>
+      </w:r>
+    </w:p>
+    <w:p>
+      <w:pPr>
+        <w:rPr>
+          <w:rFonts w:ascii="Consolas" w:hAnsi="Consolas" w:cs="Consolas"/>
+          <w:sz w:val="16"/>
+          <w:szCs w:val="16"/>
+        </w:rPr>
+      </w:pPr>
+      <w:r>
+        <w:rPr>
+          <w:rFonts w:ascii="Consolas" w:hAnsi="Consolas" w:cs="Consolas"/>
+          <w:sz w:val="16"/>
+          <w:szCs w:val="16"/>
+        </w:rPr>
+        <w:t xml:space="preserve">INSERT INTO contest(contest_date, state_id, party_id, contest_type_id) </w:t>
+      </w:r>
+    </w:p>
+    <w:p>
+      <w:pPr>
+        <w:rPr>
+          <w:rFonts w:ascii="Consolas" w:hAnsi="Consolas" w:cs="Consolas"/>
+          <w:sz w:val="16"/>
+          <w:szCs w:val="16"/>
+        </w:rPr>
+      </w:pPr>
+      <w:r>
+        <w:rPr>
+          <w:rFonts w:ascii="Consolas" w:hAnsi="Consolas" w:cs="Consolas"/>
+          <w:sz w:val="16"/>
+          <w:szCs w:val="16"/>
+        </w:rPr>
+        <w:t>VALUES (</w:t>
+      </w:r>
+      <w:r>
+        <w:rPr>
+          <w:rFonts w:ascii="Consolas" w:hAnsi="Consolas" w:cs="Consolas"/>
+          <w:sz w:val="16"/>
+          <w:szCs w:val="16"/>
+        </w:rPr>
+        <w:t>[</w:t>
+      </w:r>
+      <w:r>
+        <w:rPr>
+          <w:rFonts w:ascii="Consolas" w:hAnsi="Consolas" w:cs="Consolas"/>
+          <w:sz w:val="16"/>
+          <w:szCs w:val="16"/>
+        </w:rPr>
+        <w:t>contest_date</w:t>
+      </w:r>
+      <w:r>
+        <w:rPr>
+          <w:rFonts w:ascii="Consolas" w:hAnsi="Consolas" w:cs="Consolas"/>
+          <w:sz w:val="16"/>
+          <w:szCs w:val="16"/>
+        </w:rPr>
+        <w:t>]</w:t>
+      </w:r>
+      <w:r>
+        <w:rPr>
+          <w:rFonts w:ascii="Consolas" w:hAnsi="Consolas" w:cs="Consolas"/>
+          <w:sz w:val="16"/>
+          <w:szCs w:val="16"/>
+        </w:rPr>
+        <w:t xml:space="preserve">, </w:t>
+      </w:r>
+      <w:r>
+        <w:rPr>
+          <w:rFonts w:ascii="Consolas" w:hAnsi="Consolas" w:cs="Consolas"/>
+          <w:sz w:val="16"/>
+          <w:szCs w:val="16"/>
+        </w:rPr>
+        <w:t>[</w:t>
+      </w:r>
+      <w:r>
+        <w:rPr>
+          <w:rFonts w:ascii="Consolas" w:hAnsi="Consolas" w:cs="Consolas"/>
+          <w:sz w:val="16"/>
+          <w:szCs w:val="16"/>
+        </w:rPr>
+        <w:t>contest_state_id</w:t>
+      </w:r>
+      <w:r>
+        <w:rPr>
+          <w:rFonts w:ascii="Consolas" w:hAnsi="Consolas" w:cs="Consolas"/>
+          <w:sz w:val="16"/>
+          <w:szCs w:val="16"/>
+        </w:rPr>
+        <w:t>]</w:t>
+      </w:r>
+      <w:r>
+        <w:rPr>
+          <w:rFonts w:ascii="Consolas" w:hAnsi="Consolas" w:cs="Consolas"/>
+          <w:sz w:val="16"/>
+          <w:szCs w:val="16"/>
+        </w:rPr>
+        <w:t xml:space="preserve">, </w:t>
+      </w:r>
+      <w:r>
+        <w:rPr>
+          <w:rFonts w:ascii="Consolas" w:hAnsi="Consolas" w:cs="Consolas"/>
+          <w:sz w:val="16"/>
+          <w:szCs w:val="16"/>
+        </w:rPr>
+        <w:t>[</w:t>
+      </w:r>
+      <w:r>
+        <w:rPr>
+          <w:rFonts w:ascii="Consolas" w:hAnsi="Consolas" w:cs="Consolas"/>
+          <w:sz w:val="16"/>
+          <w:szCs w:val="16"/>
+        </w:rPr>
+        <w:t>contest_party_id</w:t>
+      </w:r>
+      <w:r>
+        <w:rPr>
+          <w:rFonts w:ascii="Consolas" w:hAnsi="Consolas" w:cs="Consolas"/>
+          <w:sz w:val="16"/>
+          <w:szCs w:val="16"/>
+        </w:rPr>
+        <w:t>]</w:t>
+      </w:r>
+      <w:r>
+        <w:rPr>
+          <w:rFonts w:ascii="Consolas" w:hAnsi="Consolas" w:cs="Consolas"/>
+          <w:sz w:val="16"/>
+          <w:szCs w:val="16"/>
+        </w:rPr>
+        <w:t xml:space="preserve">, </w:t>
+      </w:r>
+      <w:r>
+        <w:rPr>
+          <w:rFonts w:ascii="Consolas" w:hAnsi="Consolas" w:cs="Consolas"/>
+          <w:sz w:val="16"/>
+          <w:szCs w:val="16"/>
+        </w:rPr>
+        <w:t>[</w:t>
+      </w:r>
+      <w:r>
+        <w:rPr>
+          <w:rFonts w:ascii="Consolas" w:hAnsi="Consolas" w:cs="Consolas"/>
+          <w:sz w:val="16"/>
+          <w:szCs w:val="16"/>
+        </w:rPr>
+        <w:t>contest_type_id</w:t>
+      </w:r>
+      <w:r>
+        <w:rPr>
+          <w:rFonts w:ascii="Consolas" w:hAnsi="Consolas" w:cs="Consolas"/>
+          <w:sz w:val="16"/>
+          <w:szCs w:val="16"/>
+        </w:rPr>
+        <w:t>]</w:t>
+      </w:r>
+      <w:r>
+        <w:rPr>
+          <w:rFonts w:ascii="Consolas" w:hAnsi="Consolas" w:cs="Consolas"/>
+          <w:sz w:val="16"/>
+          <w:szCs w:val="16"/>
+        </w:rPr>
+        <w:t>)</w:t>
+      </w:r>
+      <w:r>
+        <w:rPr>
+          <w:rFonts w:ascii="Consolas" w:hAnsi="Consolas" w:cs="Consolas"/>
+          <w:sz w:val="16"/>
+          <w:szCs w:val="16"/>
+        </w:rPr>
+        <w:t>;</w:t>
+      </w:r>
+    </w:p>
+    <w:p>
+      <w:pPr>
+        <w:rPr>
+          <w:rFonts w:ascii="Consolas" w:hAnsi="Consolas" w:cs="Consolas"/>
+          <w:sz w:val="16"/>
+          <w:szCs w:val="16"/>
+        </w:rPr>
+      </w:pPr>
+    </w:p>
+    <w:p>
+      <w:pPr>
+        <w:rPr>
+          <w:rFonts w:ascii="Consolas" w:hAnsi="Consolas" w:cs="Consolas"/>
+          <w:b/>
+          <w:sz w:val="16"/>
+          <w:szCs w:val="16"/>
+        </w:rPr>
+      </w:pPr>
+      <w:r>
+        <w:rPr>
+          <w:rFonts w:ascii="Consolas" w:hAnsi="Consolas" w:cs="Consolas"/>
+          <w:b/>
+          <w:sz w:val="16"/>
+          <w:szCs w:val="16"/>
+        </w:rPr>
+        <w:t>-- Insert party</w:t>
+      </w:r>
+    </w:p>
+    <w:p>
+      <w:pPr>
+        <w:rPr>
+          <w:rFonts w:ascii="Consolas" w:hAnsi="Consolas" w:cs="Consolas"/>
+          <w:sz w:val="16"/>
+          <w:szCs w:val="16"/>
+        </w:rPr>
+      </w:pPr>
+      <w:r>
+        <w:rPr>
+          <w:rFonts w:ascii="Consolas" w:hAnsi="Consolas" w:cs="Consolas"/>
+          <w:sz w:val="16"/>
+          <w:szCs w:val="16"/>
+        </w:rPr>
+        <w:t>INSERT INTO party(name) VALUES(</w:t>
+      </w:r>
+      <w:r>
+        <w:rPr>
+          <w:rFonts w:ascii="Consolas" w:hAnsi="Consolas" w:cs="Consolas"/>
+          <w:sz w:val="16"/>
+          <w:szCs w:val="16"/>
+        </w:rPr>
+        <w:t>[party_name]</w:t>
+      </w:r>
+      <w:r>
+        <w:rPr>
+          <w:rFonts w:ascii="Consolas" w:hAnsi="Consolas" w:cs="Consolas"/>
+          <w:sz w:val="16"/>
+          <w:szCs w:val="16"/>
+        </w:rPr>
+        <w:t>)</w:t>
+      </w:r>
+      <w:r>
+        <w:rPr>
+          <w:rFonts w:ascii="Consolas" w:hAnsi="Consolas" w:cs="Consolas"/>
+          <w:sz w:val="16"/>
+          <w:szCs w:val="16"/>
+        </w:rPr>
+        <w:t>;</w:t>
+      </w:r>
+    </w:p>
+    <w:p>
+      <w:pPr>
+        <w:rPr>
+          <w:rFonts w:ascii="Consolas" w:hAnsi="Consolas" w:cs="Consolas"/>
+          <w:sz w:val="16"/>
+          <w:szCs w:val="16"/>
+        </w:rPr>
+      </w:pPr>
+    </w:p>
+    <w:p>
+      <w:pPr>
+        <w:rPr>
+          <w:rFonts w:ascii="Consolas" w:hAnsi="Consolas" w:cs="Consolas"/>
+          <w:b/>
+          <w:sz w:val="16"/>
+          <w:szCs w:val="16"/>
+        </w:rPr>
+      </w:pPr>
+      <w:r>
+        <w:rPr>
+          <w:rFonts w:ascii="Consolas" w:hAnsi="Consolas" w:cs="Consolas"/>
+          <w:b/>
+          <w:sz w:val="16"/>
+          <w:szCs w:val="16"/>
+        </w:rPr>
+        <w:t>-- Insert state</w:t>
+      </w:r>
+    </w:p>
+    <w:p>
+      <w:pPr>
+        <w:rPr>
+          <w:rFonts w:ascii="Consolas" w:hAnsi="Consolas" w:cs="Consolas"/>
+          <w:sz w:val="16"/>
+          <w:szCs w:val="16"/>
+        </w:rPr>
+      </w:pPr>
+      <w:r>
+        <w:rPr>
+          <w:rFonts w:ascii="Consolas" w:hAnsi="Consolas" w:cs="Consolas"/>
+          <w:sz w:val="16"/>
+          <w:szCs w:val="16"/>
+        </w:rPr>
+        <w:t>INSERT INTO state(name, abbreviation) VALUES(</w:t>
+      </w:r>
+      <w:r>
+        <w:rPr>
+          <w:rFonts w:ascii="Consolas" w:hAnsi="Consolas" w:cs="Consolas"/>
+          <w:sz w:val="16"/>
+          <w:szCs w:val="16"/>
+        </w:rPr>
+        <w:t>[state_name]</w:t>
+      </w:r>
+      <w:r>
+        <w:rPr>
+          <w:rFonts w:ascii="Consolas" w:hAnsi="Consolas" w:cs="Consolas"/>
+          <w:sz w:val="16"/>
+          <w:szCs w:val="16"/>
+        </w:rPr>
+        <w:t xml:space="preserve">, </w:t>
+      </w:r>
+      <w:r>
+        <w:rPr>
+          <w:rFonts w:ascii="Consolas" w:hAnsi="Consolas" w:cs="Consolas"/>
+          <w:sz w:val="16"/>
+          <w:szCs w:val="16"/>
+        </w:rPr>
+        <w:t>[state_abbrev]</w:t>
+      </w:r>
+      <w:r>
+        <w:rPr>
+          <w:rFonts w:ascii="Consolas" w:hAnsi="Consolas" w:cs="Consolas"/>
+          <w:sz w:val="16"/>
+          <w:szCs w:val="16"/>
+        </w:rPr>
+        <w:t>)</w:t>
+      </w:r>
+      <w:r>
+        <w:rPr>
+          <w:rFonts w:ascii="Consolas" w:hAnsi="Consolas" w:cs="Consolas"/>
+          <w:sz w:val="16"/>
+          <w:szCs w:val="16"/>
+        </w:rPr>
+        <w:t>;</w:t>
+      </w:r>
+    </w:p>
+    <w:p>
+      <w:pPr>
+        <w:rPr>
+          <w:rFonts w:ascii="Consolas" w:hAnsi="Consolas" w:cs="Consolas"/>
+          <w:sz w:val="16"/>
+          <w:szCs w:val="16"/>
+        </w:rPr>
+      </w:pPr>
+    </w:p>
+    <w:p>
+      <w:pPr>
+        <w:rPr>
+          <w:rFonts w:ascii="Consolas" w:hAnsi="Consolas" w:cs="Consolas"/>
+          <w:sz w:val="16"/>
+          <w:szCs w:val="16"/>
+        </w:rPr>
+      </w:pPr>
+    </w:p>
     <w:p>
       <w:pPr>
         <w:pStyle w:val="Heading1"/>
@@ -643,12 +3867,53 @@
       <w:bookmarkStart w:id="14" w:name="h.h3ntdth01izn" w:colFirst="0" w:colLast="0"/>
       <w:bookmarkEnd w:id="14"/>
       <w:r>
-        <w:t>HTML (10%) and PHP (10%)</w:t>
-      </w:r>
-    </w:p>
-    <w:p>
-      <w:r>
-        <w:t>Our site is hosted at [[ URL HERE ]]. [[ Do we include the source as part of turnin or just URL? Probably an attachment at most ]]</w:t>
+        <w:t>H</w:t>
+      </w:r>
+      <w:r>
+        <w:t>TML and PHP</w:t>
+      </w:r>
+    </w:p>
+    <w:p>
+      <w:r>
+        <w:t>Our site is hosted at</w:t>
+      </w:r>
+      <w:r>
+        <w:t>:</w:t>
+      </w:r>
+    </w:p>
+    <w:p>
+      <w:hyperlink r:id="rId8" w:history="1">
+        <w:r>
+          <w:rPr>
+            <w:rStyle w:val="Hyperlink"/>
+          </w:rPr>
+          <w:t>http://web.engr.oregonstate.edu/~hillyers/poli-race-2016/site/index.php</w:t>
+        </w:r>
+      </w:hyperlink>
+      <w:r>
+        <w:t xml:space="preserve"> </w:t>
+      </w:r>
+      <w:r>
+        <w:t xml:space="preserve"> </w:t>
+      </w:r>
+    </w:p>
+    <w:p/>
+    <w:p>
+      <w:r>
+        <w:t>Our source code is hosted at:</w:t>
+      </w:r>
+    </w:p>
+    <w:p>
+      <w:hyperlink r:id="rId9" w:history="1">
+        <w:r>
+          <w:rPr>
+            <w:rStyle w:val="Hyperlink"/>
+          </w:rPr>
+          <w:t>https://github.com/sshillyer/poli-race-2016</w:t>
+        </w:r>
+      </w:hyperlink>
+      <w:r>
+        <w:t xml:space="preserve"> </w:t>
       </w:r>
     </w:p>
     <w:p/>
@@ -665,8 +3930,8 @@
 </file>
 
 <file path=word/numbering.xml><?xml version="1.0" encoding="utf-8"?>
-<w:numbering xmlns:wpc="http://schemas.microsoft.com/office/word/2010/wordprocessingCanvas" xmlns:mo="http://schemas.microsoft.com/office/mac/office/2008/main" xmlns:mc="http://schemas.openxmlformats.org/markup-compatibility/2006" xmlns:mv="urn:schemas-microsoft-com:mac:vml" xmlns:o="urn:schemas-microsoft-com:office:office" xmlns:r="http://schemas.openxmlformats.org/officeDocument/2006/relationships" xmlns:m="http://schemas.openxmlformats.org/officeDocument/2006/math" xmlns:v="urn:schemas-microsoft-com:vml" xmlns:wp14="http://schemas.microsoft.com/office/word/2010/wordprocessingDrawing" xmlns:wp="http://schemas.openxmlformats.org/drawingml/2006/wordprocessingDrawing" xmlns:w10="urn:schemas-microsoft-com:office:word" xmlns:w="http://schemas.openxmlformats.org/wordprocessingml/2006/main" xmlns:w14="http://schemas.microsoft.com/office/word/2010/wordml" xmlns:w15="http://schemas.microsoft.com/office/word/2012/wordml" xmlns:wpg="http://schemas.microsoft.com/office/word/2010/wordprocessingGroup" xmlns:wpi="http://schemas.microsoft.com/office/word/2010/wordprocessingInk" xmlns:wne="http://schemas.microsoft.com/office/word/2006/wordml" xmlns:wps="http://schemas.microsoft.com/office/word/2010/wordprocessingShape" mc:Ignorable="w14 w15 wp14">
-  <w:abstractNum w:abstractNumId="0">
+<w:numbering xmlns:wpc="http://schemas.microsoft.com/office/word/2010/wordprocessingCanvas" xmlns:cx="http://schemas.microsoft.com/office/drawing/2014/chartex" xmlns:cx1="http://schemas.microsoft.com/office/drawing/2015/9/8/chartex" xmlns:cx2="http://schemas.microsoft.com/office/drawing/2015/10/21/chartex" xmlns:mc="http://schemas.openxmlformats.org/markup-compatibility/2006" xmlns:o="urn:schemas-microsoft-com:office:office" xmlns:r="http://schemas.openxmlformats.org/officeDocument/2006/relationships" xmlns:m="http://schemas.openxmlformats.org/officeDocument/2006/math" xmlns:v="urn:schemas-microsoft-com:vml" xmlns:wp14="http://schemas.microsoft.com/office/word/2010/wordprocessingDrawing" xmlns:wp="http://schemas.openxmlformats.org/drawingml/2006/wordprocessingDrawing" xmlns:w10="urn:schemas-microsoft-com:office:word" xmlns:w="http://schemas.openxmlformats.org/wordprocessingml/2006/main" xmlns:w14="http://schemas.microsoft.com/office/word/2010/wordml" xmlns:w15="http://schemas.microsoft.com/office/word/2012/wordml" xmlns:w16se="http://schemas.microsoft.com/office/word/2015/wordml/symex" xmlns:wpg="http://schemas.microsoft.com/office/word/2010/wordprocessingGroup" xmlns:wpi="http://schemas.microsoft.com/office/word/2010/wordprocessingInk" xmlns:wne="http://schemas.microsoft.com/office/word/2006/wordml" xmlns:wps="http://schemas.microsoft.com/office/word/2010/wordprocessingShape" mc:Ignorable="w14 w15 w16se wp14">
+  <w:abstractNum w:abstractNumId="0" w15:restartNumberingAfterBreak="0">
     <w:nsid w:val="19477403"/>
     <w:multiLevelType w:val="multilevel"/>
     <w:tmpl w:val="F43C6238"/>
@@ -779,7 +4044,7 @@
       </w:rPr>
     </w:lvl>
   </w:abstractNum>
-  <w:abstractNum w:abstractNumId="1">
+  <w:abstractNum w:abstractNumId="1" w15:restartNumberingAfterBreak="0">
     <w:nsid w:val="489C45CF"/>
     <w:multiLevelType w:val="multilevel"/>
     <w:tmpl w:val="A8044BB0"/>
@@ -902,7 +4167,7 @@
 </file>
 
 <file path=word/styles.xml><?xml version="1.0" encoding="utf-8"?>
-<w:styles xmlns:mc="http://schemas.openxmlformats.org/markup-compatibility/2006" xmlns:r="http://schemas.openxmlformats.org/officeDocument/2006/relationships" xmlns:w="http://schemas.openxmlformats.org/wordprocessingml/2006/main" xmlns:w14="http://schemas.microsoft.com/office/word/2010/wordml" xmlns:w15="http://schemas.microsoft.com/office/word/2012/wordml" mc:Ignorable="w14 w15">
+<w:styles xmlns:mc="http://schemas.openxmlformats.org/markup-compatibility/2006" xmlns:r="http://schemas.openxmlformats.org/officeDocument/2006/relationships" xmlns:w="http://schemas.openxmlformats.org/wordprocessingml/2006/main" xmlns:w14="http://schemas.microsoft.com/office/word/2010/wordml" xmlns:w15="http://schemas.microsoft.com/office/word/2012/wordml" xmlns:w16se="http://schemas.microsoft.com/office/word/2015/wordml/symex" mc:Ignorable="w14 w15 w16se">
   <w:docDefaults>
     <w:rPrDefault>
       <w:rPr>
@@ -919,7 +4184,7 @@
       </w:pPr>
     </w:pPrDefault>
   </w:docDefaults>
-  <w:latentStyles w:defLockedState="0" w:defUIPriority="99" w:defSemiHidden="0" w:defUnhideWhenUsed="0" w:defQFormat="0" w:count="380">
+  <w:latentStyles w:defLockedState="0" w:defUIPriority="99" w:defSemiHidden="0" w:defUnhideWhenUsed="0" w:defQFormat="0" w:count="372">
     <w:lsdException w:name="Normal" w:uiPriority="0" w:qFormat="1"/>
     <w:lsdException w:name="heading 1" w:uiPriority="9" w:qFormat="1"/>
     <w:lsdException w:name="heading 2" w:semiHidden="1" w:uiPriority="9" w:unhideWhenUsed="1" w:qFormat="1"/>
@@ -1076,15 +4341,6 @@
     <w:lsdException w:name="Balloon Text" w:semiHidden="1" w:unhideWhenUsed="1"/>
     <w:lsdException w:name="Table Grid" w:uiPriority="39"/>
     <w:lsdException w:name="Table Theme" w:semiHidden="1" w:unhideWhenUsed="1"/>
-    <w:lsdException w:name="Note Level 1" w:semiHidden="1" w:unhideWhenUsed="1"/>
-    <w:lsdException w:name="Note Level 2" w:semiHidden="1" w:unhideWhenUsed="1"/>
-    <w:lsdException w:name="Note Level 3" w:semiHidden="1" w:unhideWhenUsed="1"/>
-    <w:lsdException w:name="Note Level 4" w:semiHidden="1" w:unhideWhenUsed="1"/>
-    <w:lsdException w:name="Note Level 5" w:semiHidden="1" w:unhideWhenUsed="1"/>
-    <w:lsdException w:name="Note Level 6" w:semiHidden="1" w:unhideWhenUsed="1"/>
-    <w:lsdException w:name="Note Level 7" w:semiHidden="1" w:unhideWhenUsed="1"/>
-    <w:lsdException w:name="Note Level 8" w:semiHidden="1" w:unhideWhenUsed="1"/>
-    <w:lsdException w:name="Note Level 9" w:semiHidden="1" w:unhideWhenUsed="1"/>
     <w:lsdException w:name="Placeholder Text" w:semiHidden="1"/>
     <w:lsdException w:name="No Spacing" w:uiPriority="1" w:qFormat="1"/>
     <w:lsdException w:name="Light Shading" w:uiPriority="60"/>
@@ -1459,6 +4715,28 @@
       <w:szCs w:val="30"/>
     </w:rPr>
   </w:style>
+  <w:style w:type="character" w:styleId="Hyperlink">
+    <w:name w:val="Hyperlink"/>
+    <w:basedOn w:val="DefaultParagraphFont"/>
+    <w:uiPriority w:val="99"/>
+    <w:unhideWhenUsed/>
+    <w:rsid w:val="00A97C95"/>
+    <w:rPr>
+      <w:color w:val="0563C1" w:themeColor="hyperlink"/>
+      <w:u w:val="single"/>
+    </w:rPr>
+  </w:style>
+  <w:style w:type="paragraph" w:styleId="ListParagraph">
+    <w:name w:val="List Paragraph"/>
+    <w:basedOn w:val="Normal"/>
+    <w:uiPriority w:val="34"/>
+    <w:qFormat/>
+    <w:rsid w:val="00A97C95"/>
+    <w:pPr>
+      <w:ind w:left="720"/>
+      <w:contextualSpacing/>
+    </w:pPr>
+  </w:style>
 </w:styles>
 </file>
 

</xml_diff>